<commit_message>
Update po poprawkach na zajęciach
</commit_message>
<xml_diff>
--- a/zakres wizja systemu.docx
+++ b/zakres wizja systemu.docx
@@ -1,6 +1,6 @@
 
 <file path=word/document.xml><?xml version="1.0" encoding="utf-8"?>
-<w:document xmlns:ve="http://schemas.openxmlformats.org/markup-compatibility/2006" xmlns:o="urn:schemas-microsoft-com:office:office" xmlns:r="http://schemas.openxmlformats.org/officeDocument/2006/relationships" xmlns:m="http://schemas.openxmlformats.org/officeDocument/2006/math" xmlns:v="urn:schemas-microsoft-com:vml" xmlns:wp="http://schemas.openxmlformats.org/drawingml/2006/wordprocessingDrawing" xmlns:w10="urn:schemas-microsoft-com:office:word" xmlns:w="http://schemas.openxmlformats.org/wordprocessingml/2006/main" xmlns:wne="http://schemas.microsoft.com/office/word/2006/wordml">
+<w:document xmlns:wpc="http://schemas.microsoft.com/office/word/2010/wordprocessingCanvas" xmlns:mc="http://schemas.openxmlformats.org/markup-compatibility/2006" xmlns:o="urn:schemas-microsoft-com:office:office" xmlns:r="http://schemas.openxmlformats.org/officeDocument/2006/relationships" xmlns:m="http://schemas.openxmlformats.org/officeDocument/2006/math" xmlns:v="urn:schemas-microsoft-com:vml" xmlns:wp14="http://schemas.microsoft.com/office/word/2010/wordprocessingDrawing" xmlns:wp="http://schemas.openxmlformats.org/drawingml/2006/wordprocessingDrawing" xmlns:w10="urn:schemas-microsoft-com:office:word" xmlns:w="http://schemas.openxmlformats.org/wordprocessingml/2006/main" xmlns:w14="http://schemas.microsoft.com/office/word/2010/wordml" xmlns:w15="http://schemas.microsoft.com/office/word/2012/wordml" xmlns:wpg="http://schemas.microsoft.com/office/word/2010/wordprocessingGroup" xmlns:wpi="http://schemas.microsoft.com/office/word/2010/wordprocessingInk" xmlns:wne="http://schemas.microsoft.com/office/word/2006/wordml" xmlns:wps="http://schemas.microsoft.com/office/word/2010/wordprocessingShape" mc:Ignorable="w14 w15 wp14">
   <w:body>
     <w:tbl>
       <w:tblPr>
@@ -18,7 +18,7 @@
           <w:left w:w="70" w:type="dxa"/>
           <w:right w:w="70" w:type="dxa"/>
         </w:tblCellMar>
-        <w:tblLook w:val="0000"/>
+        <w:tblLook w:val="0000" w:firstRow="0" w:lastRow="0" w:firstColumn="0" w:lastColumn="0" w:noHBand="0" w:noVBand="0"/>
       </w:tblPr>
       <w:tblGrid>
         <w:gridCol w:w="2905"/>
@@ -208,7 +208,7 @@
           <w:left w:w="70" w:type="dxa"/>
           <w:right w:w="70" w:type="dxa"/>
         </w:tblCellMar>
-        <w:tblLook w:val="0000"/>
+        <w:tblLook w:val="0000" w:firstRow="0" w:lastRow="0" w:firstColumn="0" w:lastColumn="0" w:noHBand="0" w:noVBand="0"/>
       </w:tblPr>
       <w:tblGrid>
         <w:gridCol w:w="10135"/>
@@ -355,7 +355,7 @@
           <w:insideH w:val="single" w:sz="4" w:space="0" w:color="000000"/>
           <w:insideV w:val="single" w:sz="4" w:space="0" w:color="000000"/>
         </w:tblBorders>
-        <w:tblLook w:val="04A0"/>
+        <w:tblLook w:val="04A0" w:firstRow="1" w:lastRow="0" w:firstColumn="1" w:lastColumn="0" w:noHBand="0" w:noVBand="1"/>
       </w:tblPr>
       <w:tblGrid>
         <w:gridCol w:w="1814"/>
@@ -805,31 +805,31 @@
               </w:tabs>
             </w:pPr>
             <w:r>
-              <w:t>Zwiększenie bazy klientów poprzez nowy sposób sprzedaży biletów.</w:t>
-            </w:r>
-          </w:p>
-          <w:p>
-            <w:pPr>
-              <w:pStyle w:val="Nagwek"/>
-              <w:tabs>
-                <w:tab w:val="clear" w:pos="4536"/>
-                <w:tab w:val="clear" w:pos="9072"/>
-              </w:tabs>
-            </w:pPr>
-            <w:r>
-              <w:t>Zmniejszenie kosztów uzyskania dochodu poprzez wprowadzenie sprzedaży biletów w formie elektronicznej.</w:t>
-            </w:r>
-          </w:p>
-          <w:p>
-            <w:pPr>
-              <w:pStyle w:val="Nagwek"/>
-              <w:tabs>
-                <w:tab w:val="clear" w:pos="4536"/>
-                <w:tab w:val="clear" w:pos="9072"/>
-              </w:tabs>
-            </w:pPr>
-            <w:r>
-              <w:t xml:space="preserve">Zwiększenie świadomości o nadchodzących wydarzeniach kulturalnych. </w:t>
+              <w:t xml:space="preserve">Zwiększenie </w:t>
+            </w:r>
+            <w:r>
+              <w:t>liczby</w:t>
+            </w:r>
+            <w:r>
+              <w:t xml:space="preserve"> </w:t>
+            </w:r>
+            <w:r>
+              <w:t>klientów i sprzedaży.</w:t>
+            </w:r>
+          </w:p>
+          <w:p>
+            <w:pPr>
+              <w:pStyle w:val="Nagwek"/>
+              <w:tabs>
+                <w:tab w:val="clear" w:pos="4536"/>
+                <w:tab w:val="clear" w:pos="9072"/>
+              </w:tabs>
+            </w:pPr>
+            <w:r>
+              <w:t>Zmniejszenie kosztów uzyskania dochodu</w:t>
+            </w:r>
+            <w:r>
+              <w:t>.</w:t>
             </w:r>
           </w:p>
         </w:tc>
@@ -1025,7 +1025,21 @@
                 <w:sz w:val="24"/>
                 <w:szCs w:val="24"/>
               </w:rPr>
-              <w:t>Celem systemu jest zapewnienie użytkownikom urządzeń mobilnych dostępu do wydarzeń kulturalnych.</w:t>
+              <w:t>Celem systemu jest zapewnienie użytkownikom urządzeń mobilnych</w:t>
+            </w:r>
+            <w:r>
+              <w:rPr>
+                <w:sz w:val="24"/>
+                <w:szCs w:val="24"/>
+              </w:rPr>
+              <w:t xml:space="preserve"> łatwego</w:t>
+            </w:r>
+            <w:r>
+              <w:rPr>
+                <w:sz w:val="24"/>
+                <w:szCs w:val="24"/>
+              </w:rPr>
+              <w:t xml:space="preserve"> dostępu do wydarzeń kulturalnych.</w:t>
             </w:r>
           </w:p>
           <w:p/>
@@ -1063,7 +1077,7 @@
                 <w:sz w:val="24"/>
                 <w:szCs w:val="24"/>
               </w:rPr>
-              <w:t>Mobilność</w:t>
+              <w:t>Działanie na urządzeniach mobilnych</w:t>
             </w:r>
           </w:p>
           <w:p>
@@ -1123,7 +1137,67 @@
                 <w:sz w:val="24"/>
                 <w:szCs w:val="24"/>
               </w:rPr>
-              <w:t>Różne metody płatności</w:t>
+              <w:t>Możliwość płatności kartą oraz przelewem</w:t>
+            </w:r>
+          </w:p>
+          <w:p>
+            <w:pPr>
+              <w:pStyle w:val="Akapitzlist"/>
+              <w:numPr>
+                <w:ilvl w:val="0"/>
+                <w:numId w:val="3"/>
+              </w:numPr>
+              <w:rPr>
+                <w:sz w:val="24"/>
+                <w:szCs w:val="24"/>
+              </w:rPr>
+            </w:pPr>
+            <w:r>
+              <w:rPr>
+                <w:sz w:val="24"/>
+                <w:szCs w:val="24"/>
+              </w:rPr>
+              <w:t>Sprzedaż biletów w formie elektronicznej</w:t>
+            </w:r>
+          </w:p>
+          <w:p>
+            <w:pPr>
+              <w:pStyle w:val="Akapitzlist"/>
+              <w:numPr>
+                <w:ilvl w:val="0"/>
+                <w:numId w:val="3"/>
+              </w:numPr>
+              <w:rPr>
+                <w:sz w:val="24"/>
+                <w:szCs w:val="24"/>
+              </w:rPr>
+            </w:pPr>
+            <w:r>
+              <w:rPr>
+                <w:sz w:val="24"/>
+                <w:szCs w:val="24"/>
+              </w:rPr>
+              <w:t>Wyszukiwanie imprez po słowach kluczowych</w:t>
+            </w:r>
+          </w:p>
+          <w:p>
+            <w:pPr>
+              <w:pStyle w:val="Akapitzlist"/>
+              <w:numPr>
+                <w:ilvl w:val="0"/>
+                <w:numId w:val="3"/>
+              </w:numPr>
+              <w:rPr>
+                <w:sz w:val="24"/>
+                <w:szCs w:val="24"/>
+              </w:rPr>
+            </w:pPr>
+            <w:r>
+              <w:rPr>
+                <w:sz w:val="24"/>
+                <w:szCs w:val="24"/>
+              </w:rPr>
+              <w:t>Opcjonalne wysyłanie newslettera do zarejestrowanych użytkowników</w:t>
             </w:r>
           </w:p>
           <w:p>
@@ -1430,6 +1504,8 @@
           <w:tab w:val="clear" w:pos="9072"/>
         </w:tabs>
       </w:pPr>
+      <w:bookmarkStart w:id="0" w:name="_GoBack"/>
+      <w:bookmarkEnd w:id="0"/>
     </w:p>
     <w:sectPr>
       <w:pgSz w:w="11906" w:h="16838"/>
@@ -1441,7 +1517,7 @@
 </file>
 
 <file path=word/endnotes.xml><?xml version="1.0" encoding="utf-8"?>
-<w:endnotes xmlns:ve="http://schemas.openxmlformats.org/markup-compatibility/2006" xmlns:o="urn:schemas-microsoft-com:office:office" xmlns:r="http://schemas.openxmlformats.org/officeDocument/2006/relationships" xmlns:m="http://schemas.openxmlformats.org/officeDocument/2006/math" xmlns:v="urn:schemas-microsoft-com:vml" xmlns:wp="http://schemas.openxmlformats.org/drawingml/2006/wordprocessingDrawing" xmlns:w10="urn:schemas-microsoft-com:office:word" xmlns:w="http://schemas.openxmlformats.org/wordprocessingml/2006/main" xmlns:wne="http://schemas.microsoft.com/office/word/2006/wordml">
+<w:endnotes xmlns:wpc="http://schemas.microsoft.com/office/word/2010/wordprocessingCanvas" xmlns:mc="http://schemas.openxmlformats.org/markup-compatibility/2006" xmlns:o="urn:schemas-microsoft-com:office:office" xmlns:r="http://schemas.openxmlformats.org/officeDocument/2006/relationships" xmlns:m="http://schemas.openxmlformats.org/officeDocument/2006/math" xmlns:v="urn:schemas-microsoft-com:vml" xmlns:wp14="http://schemas.microsoft.com/office/word/2010/wordprocessingDrawing" xmlns:wp="http://schemas.openxmlformats.org/drawingml/2006/wordprocessingDrawing" xmlns:w10="urn:schemas-microsoft-com:office:word" xmlns:w="http://schemas.openxmlformats.org/wordprocessingml/2006/main" xmlns:w14="http://schemas.microsoft.com/office/word/2010/wordml" xmlns:w15="http://schemas.microsoft.com/office/word/2012/wordml" xmlns:wpg="http://schemas.microsoft.com/office/word/2010/wordprocessingGroup" xmlns:wpi="http://schemas.microsoft.com/office/word/2010/wordprocessingInk" xmlns:wne="http://schemas.microsoft.com/office/word/2006/wordml" xmlns:wps="http://schemas.microsoft.com/office/word/2010/wordprocessingShape" mc:Ignorable="w14 w15 wp14">
   <w:endnote w:type="separator" w:id="-1">
     <w:p>
       <w:r>
@@ -1460,7 +1536,7 @@
 </file>
 
 <file path=word/footnotes.xml><?xml version="1.0" encoding="utf-8"?>
-<w:footnotes xmlns:ve="http://schemas.openxmlformats.org/markup-compatibility/2006" xmlns:o="urn:schemas-microsoft-com:office:office" xmlns:r="http://schemas.openxmlformats.org/officeDocument/2006/relationships" xmlns:m="http://schemas.openxmlformats.org/officeDocument/2006/math" xmlns:v="urn:schemas-microsoft-com:vml" xmlns:wp="http://schemas.openxmlformats.org/drawingml/2006/wordprocessingDrawing" xmlns:w10="urn:schemas-microsoft-com:office:word" xmlns:w="http://schemas.openxmlformats.org/wordprocessingml/2006/main" xmlns:wne="http://schemas.microsoft.com/office/word/2006/wordml">
+<w:footnotes xmlns:wpc="http://schemas.microsoft.com/office/word/2010/wordprocessingCanvas" xmlns:mc="http://schemas.openxmlformats.org/markup-compatibility/2006" xmlns:o="urn:schemas-microsoft-com:office:office" xmlns:r="http://schemas.openxmlformats.org/officeDocument/2006/relationships" xmlns:m="http://schemas.openxmlformats.org/officeDocument/2006/math" xmlns:v="urn:schemas-microsoft-com:vml" xmlns:wp14="http://schemas.microsoft.com/office/word/2010/wordprocessingDrawing" xmlns:wp="http://schemas.openxmlformats.org/drawingml/2006/wordprocessingDrawing" xmlns:w10="urn:schemas-microsoft-com:office:word" xmlns:w="http://schemas.openxmlformats.org/wordprocessingml/2006/main" xmlns:w14="http://schemas.microsoft.com/office/word/2010/wordml" xmlns:w15="http://schemas.microsoft.com/office/word/2012/wordml" xmlns:wpg="http://schemas.microsoft.com/office/word/2010/wordprocessingGroup" xmlns:wpi="http://schemas.microsoft.com/office/word/2010/wordprocessingInk" xmlns:wne="http://schemas.microsoft.com/office/word/2006/wordml" xmlns:wps="http://schemas.microsoft.com/office/word/2010/wordprocessingShape" mc:Ignorable="w14 w15 wp14">
   <w:footnote w:type="separator" w:id="-1">
     <w:p>
       <w:r>
@@ -1479,7 +1555,7 @@
 </file>
 
 <file path=word/numbering.xml><?xml version="1.0" encoding="utf-8"?>
-<w:numbering xmlns:ve="http://schemas.openxmlformats.org/markup-compatibility/2006" xmlns:o="urn:schemas-microsoft-com:office:office" xmlns:r="http://schemas.openxmlformats.org/officeDocument/2006/relationships" xmlns:m="http://schemas.openxmlformats.org/officeDocument/2006/math" xmlns:v="urn:schemas-microsoft-com:vml" xmlns:wp="http://schemas.openxmlformats.org/drawingml/2006/wordprocessingDrawing" xmlns:w10="urn:schemas-microsoft-com:office:word" xmlns:w="http://schemas.openxmlformats.org/wordprocessingml/2006/main" xmlns:wne="http://schemas.microsoft.com/office/word/2006/wordml">
+<w:numbering xmlns:wpc="http://schemas.microsoft.com/office/word/2010/wordprocessingCanvas" xmlns:mc="http://schemas.openxmlformats.org/markup-compatibility/2006" xmlns:o="urn:schemas-microsoft-com:office:office" xmlns:r="http://schemas.openxmlformats.org/officeDocument/2006/relationships" xmlns:m="http://schemas.openxmlformats.org/officeDocument/2006/math" xmlns:v="urn:schemas-microsoft-com:vml" xmlns:wp14="http://schemas.microsoft.com/office/word/2010/wordprocessingDrawing" xmlns:wp="http://schemas.openxmlformats.org/drawingml/2006/wordprocessingDrawing" xmlns:w10="urn:schemas-microsoft-com:office:word" xmlns:w="http://schemas.openxmlformats.org/wordprocessingml/2006/main" xmlns:w14="http://schemas.microsoft.com/office/word/2010/wordml" xmlns:w15="http://schemas.microsoft.com/office/word/2012/wordml" xmlns:wpg="http://schemas.microsoft.com/office/word/2010/wordprocessingGroup" xmlns:wpi="http://schemas.microsoft.com/office/word/2010/wordprocessingInk" xmlns:wne="http://schemas.microsoft.com/office/word/2006/wordml" xmlns:wps="http://schemas.microsoft.com/office/word/2010/wordprocessingShape" mc:Ignorable="w14 w15 wp14">
   <w:abstractNum w:abstractNumId="0">
     <w:nsid w:val="06326BF4"/>
     <w:multiLevelType w:val="hybridMultilevel"/>
@@ -1754,7 +1830,7 @@
 </file>
 
 <file path=word/styles.xml><?xml version="1.0" encoding="utf-8"?>
-<w:styles xmlns:r="http://schemas.openxmlformats.org/officeDocument/2006/relationships" xmlns:w="http://schemas.openxmlformats.org/wordprocessingml/2006/main">
+<w:styles xmlns:mc="http://schemas.openxmlformats.org/markup-compatibility/2006" xmlns:r="http://schemas.openxmlformats.org/officeDocument/2006/relationships" xmlns:w="http://schemas.openxmlformats.org/wordprocessingml/2006/main" xmlns:w14="http://schemas.microsoft.com/office/word/2010/wordml" xmlns:w15="http://schemas.microsoft.com/office/word/2012/wordml" mc:Ignorable="w14 w15">
   <w:docDefaults>
     <w:rPrDefault>
       <w:rPr>
@@ -1764,474 +1840,378 @@
     </w:rPrDefault>
     <w:pPrDefault/>
   </w:docDefaults>
-  <w:latentStyles w:defLockedState="0" w:defUIPriority="99" w:defSemiHidden="1" w:defUnhideWhenUsed="1" w:defQFormat="0" w:count="267">
-    <w:lsdException w:name="Normal" w:semiHidden="0" w:uiPriority="0" w:unhideWhenUsed="0" w:qFormat="1"/>
-    <w:lsdException w:name="heading 1" w:semiHidden="0" w:uiPriority="9" w:unhideWhenUsed="0" w:qFormat="1"/>
-    <w:lsdException w:name="heading 2" w:uiPriority="9" w:qFormat="1"/>
-    <w:lsdException w:name="heading 3" w:uiPriority="9" w:qFormat="1"/>
-    <w:lsdException w:name="heading 4" w:uiPriority="9" w:qFormat="1"/>
-    <w:lsdException w:name="heading 5" w:uiPriority="9" w:qFormat="1"/>
-    <w:lsdException w:name="heading 6" w:uiPriority="9" w:qFormat="1"/>
-    <w:lsdException w:name="heading 7" w:uiPriority="9" w:qFormat="1"/>
-    <w:lsdException w:name="heading 8" w:uiPriority="9" w:qFormat="1"/>
-    <w:lsdException w:name="heading 9" w:uiPriority="9" w:qFormat="1"/>
-    <w:lsdException w:name="toc 1" w:uiPriority="39"/>
-    <w:lsdException w:name="toc 2" w:uiPriority="39"/>
-    <w:lsdException w:name="toc 3" w:uiPriority="39"/>
-    <w:lsdException w:name="toc 4" w:uiPriority="39"/>
-    <w:lsdException w:name="toc 5" w:uiPriority="39"/>
-    <w:lsdException w:name="toc 6" w:uiPriority="39"/>
-    <w:lsdException w:name="toc 7" w:uiPriority="39"/>
-    <w:lsdException w:name="toc 8" w:uiPriority="39"/>
-    <w:lsdException w:name="toc 9" w:uiPriority="39"/>
-    <w:lsdException w:name="caption" w:uiPriority="35" w:qFormat="1"/>
-    <w:lsdException w:name="Title" w:semiHidden="0" w:uiPriority="10" w:unhideWhenUsed="0" w:qFormat="1"/>
-    <w:lsdException w:name="Default Paragraph Font" w:uiPriority="1"/>
-    <w:lsdException w:name="Subtitle" w:semiHidden="0" w:uiPriority="11" w:unhideWhenUsed="0" w:qFormat="1"/>
-    <w:lsdException w:name="Strong" w:semiHidden="0" w:uiPriority="22" w:unhideWhenUsed="0" w:qFormat="1"/>
-    <w:lsdException w:name="Emphasis" w:semiHidden="0" w:uiPriority="20" w:unhideWhenUsed="0" w:qFormat="1"/>
-    <w:lsdException w:name="Table Grid" w:semiHidden="0" w:uiPriority="59" w:unhideWhenUsed="0"/>
-    <w:lsdException w:name="Placeholder Text" w:unhideWhenUsed="0"/>
-    <w:lsdException w:name="No Spacing" w:semiHidden="0" w:uiPriority="1" w:unhideWhenUsed="0" w:qFormat="1"/>
-    <w:lsdException w:name="Light Shading" w:semiHidden="0" w:uiPriority="60" w:unhideWhenUsed="0"/>
-    <w:lsdException w:name="Light List" w:semiHidden="0" w:uiPriority="61" w:unhideWhenUsed="0"/>
-    <w:lsdException w:name="Light Grid" w:semiHidden="0" w:uiPriority="62" w:unhideWhenUsed="0"/>
-    <w:lsdException w:name="Medium Shading 1" w:semiHidden="0" w:uiPriority="63" w:unhideWhenUsed="0"/>
-    <w:lsdException w:name="Medium Shading 2" w:semiHidden="0" w:uiPriority="64" w:unhideWhenUsed="0"/>
-    <w:lsdException w:name="Medium List 1" w:semiHidden="0" w:uiPriority="65" w:unhideWhenUsed="0"/>
-    <w:lsdException w:name="Medium List 2" w:semiHidden="0" w:uiPriority="66" w:unhideWhenUsed="0"/>
-    <w:lsdException w:name="Medium Grid 1" w:semiHidden="0" w:uiPriority="67" w:unhideWhenUsed="0"/>
-    <w:lsdException w:name="Medium Grid 2" w:semiHidden="0" w:uiPriority="68" w:unhideWhenUsed="0"/>
-    <w:lsdException w:name="Medium Grid 3" w:semiHidden="0" w:uiPriority="69" w:unhideWhenUsed="0"/>
-    <w:lsdException w:name="Dark List" w:semiHidden="0" w:uiPriority="70" w:unhideWhenUsed="0"/>
-    <w:lsdException w:name="Colorful Shading" w:semiHidden="0" w:uiPriority="71" w:unhideWhenUsed="0"/>
-    <w:lsdException w:name="Colorful List" w:semiHidden="0" w:uiPriority="72" w:unhideWhenUsed="0"/>
-    <w:lsdException w:name="Colorful Grid" w:semiHidden="0" w:uiPriority="73" w:unhideWhenUsed="0"/>
-    <w:lsdException w:name="Light Shading Accent 1" w:semiHidden="0" w:uiPriority="60" w:unhideWhenUsed="0"/>
-    <w:lsdException w:name="Light List Accent 1" w:semiHidden="0" w:uiPriority="61" w:unhideWhenUsed="0"/>
-    <w:lsdException w:name="Light Grid Accent 1" w:semiHidden="0" w:uiPriority="62" w:unhideWhenUsed="0"/>
-    <w:lsdException w:name="Medium Shading 1 Accent 1" w:semiHidden="0" w:uiPriority="63" w:unhideWhenUsed="0"/>
-    <w:lsdException w:name="Medium Shading 2 Accent 1" w:semiHidden="0" w:uiPriority="64" w:unhideWhenUsed="0"/>
-    <w:lsdException w:name="Medium List 1 Accent 1" w:semiHidden="0" w:uiPriority="65" w:unhideWhenUsed="0"/>
-    <w:lsdException w:name="Revision" w:unhideWhenUsed="0"/>
-    <w:lsdException w:name="List Paragraph" w:semiHidden="0" w:uiPriority="34" w:unhideWhenUsed="0" w:qFormat="1"/>
-    <w:lsdException w:name="Quote" w:semiHidden="0" w:uiPriority="29" w:unhideWhenUsed="0" w:qFormat="1"/>
-    <w:lsdException w:name="Intense Quote" w:semiHidden="0" w:uiPriority="30" w:unhideWhenUsed="0" w:qFormat="1"/>
-    <w:lsdException w:name="Medium List 2 Accent 1" w:semiHidden="0" w:uiPriority="66" w:unhideWhenUsed="0"/>
-    <w:lsdException w:name="Medium Grid 1 Accent 1" w:semiHidden="0" w:uiPriority="67" w:unhideWhenUsed="0"/>
-    <w:lsdException w:name="Medium Grid 2 Accent 1" w:semiHidden="0" w:uiPriority="68" w:unhideWhenUsed="0"/>
-    <w:lsdException w:name="Medium Grid 3 Accent 1" w:semiHidden="0" w:uiPriority="69" w:unhideWhenUsed="0"/>
-    <w:lsdException w:name="Dark List Accent 1" w:semiHidden="0" w:uiPriority="70" w:unhideWhenUsed="0"/>
-    <w:lsdException w:name="Colorful Shading Accent 1" w:semiHidden="0" w:uiPriority="71" w:unhideWhenUsed="0"/>
-    <w:lsdException w:name="Colorful List Accent 1" w:semiHidden="0" w:uiPriority="72" w:unhideWhenUsed="0"/>
-    <w:lsdException w:name="Colorful Grid Accent 1" w:semiHidden="0" w:uiPriority="73" w:unhideWhenUsed="0"/>
-    <w:lsdException w:name="Light Shading Accent 2" w:semiHidden="0" w:uiPriority="60" w:unhideWhenUsed="0"/>
-    <w:lsdException w:name="Light List Accent 2" w:semiHidden="0" w:uiPriority="61" w:unhideWhenUsed="0"/>
-    <w:lsdException w:name="Light Grid Accent 2" w:semiHidden="0" w:uiPriority="62" w:unhideWhenUsed="0"/>
-    <w:lsdException w:name="Medium Shading 1 Accent 2" w:semiHidden="0" w:uiPriority="63" w:unhideWhenUsed="0"/>
-    <w:lsdException w:name="Medium Shading 2 Accent 2" w:semiHidden="0" w:uiPriority="64" w:unhideWhenUsed="0"/>
-    <w:lsdException w:name="Medium List 1 Accent 2" w:semiHidden="0" w:uiPriority="65" w:unhideWhenUsed="0"/>
-    <w:lsdException w:name="Medium List 2 Accent 2" w:semiHidden="0" w:uiPriority="66" w:unhideWhenUsed="0"/>
-    <w:lsdException w:name="Medium Grid 1 Accent 2" w:semiHidden="0" w:uiPriority="67" w:unhideWhenUsed="0"/>
-    <w:lsdException w:name="Medium Grid 2 Accent 2" w:semiHidden="0" w:uiPriority="68" w:unhideWhenUsed="0"/>
-    <w:lsdException w:name="Medium Grid 3 Accent 2" w:semiHidden="0" w:uiPriority="69" w:unhideWhenUsed="0"/>
-    <w:lsdException w:name="Dark List Accent 2" w:semiHidden="0" w:uiPriority="70" w:unhideWhenUsed="0"/>
-    <w:lsdException w:name="Colorful Shading Accent 2" w:semiHidden="0" w:uiPriority="71" w:unhideWhenUsed="0"/>
-    <w:lsdException w:name="Colorful List Accent 2" w:semiHidden="0" w:uiPriority="72" w:unhideWhenUsed="0"/>
-    <w:lsdException w:name="Colorful Grid Accent 2" w:semiHidden="0" w:uiPriority="73" w:unhideWhenUsed="0"/>
-    <w:lsdException w:name="Light Shading Accent 3" w:semiHidden="0" w:uiPriority="60" w:unhideWhenUsed="0"/>
-    <w:lsdException w:name="Light List Accent 3" w:semiHidden="0" w:uiPriority="61" w:unhideWhenUsed="0"/>
-    <w:lsdException w:name="Light Grid Accent 3" w:semiHidden="0" w:uiPriority="62" w:unhideWhenUsed="0"/>
-    <w:lsdException w:name="Medium Shading 1 Accent 3" w:semiHidden="0" w:uiPriority="63" w:unhideWhenUsed="0"/>
-    <w:lsdException w:name="Medium Shading 2 Accent 3" w:semiHidden="0" w:uiPriority="64" w:unhideWhenUsed="0"/>
-    <w:lsdException w:name="Medium List 1 Accent 3" w:semiHidden="0" w:uiPriority="65" w:unhideWhenUsed="0"/>
-    <w:lsdException w:name="Medium List 2 Accent 3" w:semiHidden="0" w:uiPriority="66" w:unhideWhenUsed="0"/>
-    <w:lsdException w:name="Medium Grid 1 Accent 3" w:semiHidden="0" w:uiPriority="67" w:unhideWhenUsed="0"/>
-    <w:lsdException w:name="Medium Grid 2 Accent 3" w:semiHidden="0" w:uiPriority="68" w:unhideWhenUsed="0"/>
-    <w:lsdException w:name="Medium Grid 3 Accent 3" w:semiHidden="0" w:uiPriority="69" w:unhideWhenUsed="0"/>
-    <w:lsdException w:name="Dark List Accent 3" w:semiHidden="0" w:uiPriority="70" w:unhideWhenUsed="0"/>
-    <w:lsdException w:name="Colorful Shading Accent 3" w:semiHidden="0" w:uiPriority="71" w:unhideWhenUsed="0"/>
-    <w:lsdException w:name="Colorful List Accent 3" w:semiHidden="0" w:uiPriority="72" w:unhideWhenUsed="0"/>
-    <w:lsdException w:name="Colorful Grid Accent 3" w:semiHidden="0" w:uiPriority="73" w:unhideWhenUsed="0"/>
-    <w:lsdException w:name="Light Shading Accent 4" w:semiHidden="0" w:uiPriority="60" w:unhideWhenUsed="0"/>
-    <w:lsdException w:name="Light List Accent 4" w:semiHidden="0" w:uiPriority="61" w:unhideWhenUsed="0"/>
-    <w:lsdException w:name="Light Grid Accent 4" w:semiHidden="0" w:uiPriority="62" w:unhideWhenUsed="0"/>
-    <w:lsdException w:name="Medium Shading 1 Accent 4" w:semiHidden="0" w:uiPriority="63" w:unhideWhenUsed="0"/>
-    <w:lsdException w:name="Medium Shading 2 Accent 4" w:semiHidden="0" w:uiPriority="64" w:unhideWhenUsed="0"/>
-    <w:lsdException w:name="Medium List 1 Accent 4" w:semiHidden="0" w:uiPriority="65" w:unhideWhenUsed="0"/>
-    <w:lsdException w:name="Medium List 2 Accent 4" w:semiHidden="0" w:uiPriority="66" w:unhideWhenUsed="0"/>
-    <w:lsdException w:name="Medium Grid 1 Accent 4" w:semiHidden="0" w:uiPriority="67" w:unhideWhenUsed="0"/>
-    <w:lsdException w:name="Medium Grid 2 Accent 4" w:semiHidden="0" w:uiPriority="68" w:unhideWhenUsed="0"/>
-    <w:lsdException w:name="Medium Grid 3 Accent 4" w:semiHidden="0" w:uiPriority="69" w:unhideWhenUsed="0"/>
-    <w:lsdException w:name="Dark List Accent 4" w:semiHidden="0" w:uiPriority="70" w:unhideWhenUsed="0"/>
-    <w:lsdException w:name="Colorful Shading Accent 4" w:semiHidden="0" w:uiPriority="71" w:unhideWhenUsed="0"/>
-    <w:lsdException w:name="Colorful List Accent 4" w:semiHidden="0" w:uiPriority="72" w:unhideWhenUsed="0"/>
-    <w:lsdException w:name="Colorful Grid Accent 4" w:semiHidden="0" w:uiPriority="73" w:unhideWhenUsed="0"/>
-    <w:lsdException w:name="Light Shading Accent 5" w:semiHidden="0" w:uiPriority="60" w:unhideWhenUsed="0"/>
-    <w:lsdException w:name="Light List Accent 5" w:semiHidden="0" w:uiPriority="61" w:unhideWhenUsed="0"/>
-    <w:lsdException w:name="Light Grid Accent 5" w:semiHidden="0" w:uiPriority="62" w:unhideWhenUsed="0"/>
-    <w:lsdException w:name="Medium Shading 1 Accent 5" w:semiHidden="0" w:uiPriority="63" w:unhideWhenUsed="0"/>
-    <w:lsdException w:name="Medium Shading 2 Accent 5" w:semiHidden="0" w:uiPriority="64" w:unhideWhenUsed="0"/>
-    <w:lsdException w:name="Medium List 1 Accent 5" w:semiHidden="0" w:uiPriority="65" w:unhideWhenUsed="0"/>
-    <w:lsdException w:name="Medium List 2 Accent 5" w:semiHidden="0" w:uiPriority="66" w:unhideWhenUsed="0"/>
-    <w:lsdException w:name="Medium Grid 1 Accent 5" w:semiHidden="0" w:uiPriority="67" w:unhideWhenUsed="0"/>
-    <w:lsdException w:name="Medium Grid 2 Accent 5" w:semiHidden="0" w:uiPriority="68" w:unhideWhenUsed="0"/>
-    <w:lsdException w:name="Medium Grid 3 Accent 5" w:semiHidden="0" w:uiPriority="69" w:unhideWhenUsed="0"/>
-    <w:lsdException w:name="Dark List Accent 5" w:semiHidden="0" w:uiPriority="70" w:unhideWhenUsed="0"/>
-    <w:lsdException w:name="Colorful Shading Accent 5" w:semiHidden="0" w:uiPriority="71" w:unhideWhenUsed="0"/>
-    <w:lsdException w:name="Colorful List Accent 5" w:semiHidden="0" w:uiPriority="72" w:unhideWhenUsed="0"/>
-    <w:lsdException w:name="Colorful Grid Accent 5" w:semiHidden="0" w:uiPriority="73" w:unhideWhenUsed="0"/>
-    <w:lsdException w:name="Light Shading Accent 6" w:semiHidden="0" w:uiPriority="60" w:unhideWhenUsed="0"/>
-    <w:lsdException w:name="Light List Accent 6" w:semiHidden="0" w:uiPriority="61" w:unhideWhenUsed="0"/>
-    <w:lsdException w:name="Light Grid Accent 6" w:semiHidden="0" w:uiPriority="62" w:unhideWhenUsed="0"/>
-    <w:lsdException w:name="Medium Shading 1 Accent 6" w:semiHidden="0" w:uiPriority="63" w:unhideWhenUsed="0"/>
-    <w:lsdException w:name="Medium Shading 2 Accent 6" w:semiHidden="0" w:uiPriority="64" w:unhideWhenUsed="0"/>
-    <w:lsdException w:name="Medium List 1 Accent 6" w:semiHidden="0" w:uiPriority="65" w:unhideWhenUsed="0"/>
-    <w:lsdException w:name="Medium List 2 Accent 6" w:semiHidden="0" w:uiPriority="66" w:unhideWhenUsed="0"/>
-    <w:lsdException w:name="Medium Grid 1 Accent 6" w:semiHidden="0" w:uiPriority="67" w:unhideWhenUsed="0"/>
-    <w:lsdException w:name="Medium Grid 2 Accent 6" w:semiHidden="0" w:uiPriority="68" w:unhideWhenUsed="0"/>
-    <w:lsdException w:name="Medium Grid 3 Accent 6" w:semiHidden="0" w:uiPriority="69" w:unhideWhenUsed="0"/>
-    <w:lsdException w:name="Dark List Accent 6" w:semiHidden="0" w:uiPriority="70" w:unhideWhenUsed="0"/>
-    <w:lsdException w:name="Colorful Shading Accent 6" w:semiHidden="0" w:uiPriority="71" w:unhideWhenUsed="0"/>
-    <w:lsdException w:name="Colorful List Accent 6" w:semiHidden="0" w:uiPriority="72" w:unhideWhenUsed="0"/>
-    <w:lsdException w:name="Colorful Grid Accent 6" w:semiHidden="0" w:uiPriority="73" w:unhideWhenUsed="0"/>
-    <w:lsdException w:name="Subtle Emphasis" w:semiHidden="0" w:uiPriority="19" w:unhideWhenUsed="0" w:qFormat="1"/>
-    <w:lsdException w:name="Intense Emphasis" w:semiHidden="0" w:uiPriority="21" w:unhideWhenUsed="0" w:qFormat="1"/>
-    <w:lsdException w:name="Subtle Reference" w:semiHidden="0" w:uiPriority="31" w:unhideWhenUsed="0" w:qFormat="1"/>
-    <w:lsdException w:name="Intense Reference" w:semiHidden="0" w:uiPriority="32" w:unhideWhenUsed="0" w:qFormat="1"/>
-    <w:lsdException w:name="Book Title" w:semiHidden="0" w:uiPriority="33" w:unhideWhenUsed="0" w:qFormat="1"/>
-    <w:lsdException w:name="Bibliography" w:uiPriority="37"/>
-    <w:lsdException w:name="TOC Heading" w:uiPriority="39" w:qFormat="1"/>
-  </w:latentStyles>
-  <w:style w:type="paragraph" w:default="1" w:styleId="Normalny">
-    <w:name w:val="Normal"/>
-    <w:qFormat/>
-    <w:rsid w:val="00B74AB2"/>
-    <w:rPr>
-      <w:lang w:val="pl-PL" w:eastAsia="pl-PL"/>
-    </w:rPr>
-  </w:style>
-  <w:style w:type="paragraph" w:styleId="Nagwek1">
-    <w:name w:val="heading 1"/>
-    <w:basedOn w:val="Normalny"/>
-    <w:next w:val="Normalny"/>
-    <w:qFormat/>
-    <w:rsid w:val="00B74AB2"/>
-    <w:pPr>
-      <w:keepNext/>
-      <w:jc w:val="center"/>
-      <w:outlineLvl w:val="0"/>
-    </w:pPr>
-    <w:rPr>
-      <w:b/>
-      <w:sz w:val="22"/>
-    </w:rPr>
-  </w:style>
-  <w:style w:type="character" w:default="1" w:styleId="Domylnaczcionkaakapitu">
-    <w:name w:val="Default Paragraph Font"/>
-    <w:uiPriority w:val="1"/>
-    <w:semiHidden/>
-    <w:unhideWhenUsed/>
-  </w:style>
-  <w:style w:type="table" w:default="1" w:styleId="Standardowy">
-    <w:name w:val="Normal Table"/>
-    <w:uiPriority w:val="99"/>
-    <w:semiHidden/>
-    <w:unhideWhenUsed/>
-    <w:qFormat/>
-    <w:tblPr>
-      <w:tblInd w:w="0" w:type="dxa"/>
-      <w:tblCellMar>
-        <w:top w:w="0" w:type="dxa"/>
-        <w:left w:w="108" w:type="dxa"/>
-        <w:bottom w:w="0" w:type="dxa"/>
-        <w:right w:w="108" w:type="dxa"/>
-      </w:tblCellMar>
-    </w:tblPr>
-  </w:style>
-  <w:style w:type="numbering" w:default="1" w:styleId="Bezlisty">
-    <w:name w:val="No List"/>
-    <w:uiPriority w:val="99"/>
-    <w:semiHidden/>
-    <w:unhideWhenUsed/>
-  </w:style>
-  <w:style w:type="paragraph" w:styleId="Nagwek">
-    <w:name w:val="header"/>
-    <w:basedOn w:val="Normalny"/>
-    <w:semiHidden/>
-    <w:rsid w:val="00B74AB2"/>
-    <w:pPr>
-      <w:tabs>
-        <w:tab w:val="center" w:pos="4536"/>
-        <w:tab w:val="right" w:pos="9072"/>
-      </w:tabs>
-    </w:pPr>
-    <w:rPr>
-      <w:sz w:val="24"/>
-    </w:rPr>
-  </w:style>
-  <w:style w:type="paragraph" w:styleId="Tekstpodstawowy">
-    <w:name w:val="Body Text"/>
-    <w:basedOn w:val="Normalny"/>
-    <w:semiHidden/>
-    <w:rsid w:val="00B74AB2"/>
-    <w:rPr>
-      <w:sz w:val="24"/>
-    </w:rPr>
-  </w:style>
-  <w:style w:type="paragraph" w:styleId="Tekstpodstawowy2">
-    <w:name w:val="Body Text 2"/>
-    <w:basedOn w:val="Normalny"/>
-    <w:semiHidden/>
-    <w:rsid w:val="00B74AB2"/>
-    <w:rPr>
-      <w:sz w:val="22"/>
-    </w:rPr>
-  </w:style>
-  <w:style w:type="paragraph" w:styleId="Tekstpodstawowy3">
-    <w:name w:val="Body Text 3"/>
-    <w:basedOn w:val="Normalny"/>
-    <w:semiHidden/>
-    <w:rsid w:val="00B74AB2"/>
-    <w:pPr>
-      <w:jc w:val="center"/>
-    </w:pPr>
-    <w:rPr>
-      <w:sz w:val="14"/>
-    </w:rPr>
-  </w:style>
-  <w:style w:type="table" w:styleId="Tabela-Siatka">
-    <w:name w:val="Table Grid"/>
-    <w:basedOn w:val="Standardowy"/>
-    <w:uiPriority w:val="59"/>
-    <w:rsid w:val="004E2AB7"/>
-    <w:tblPr>
-      <w:tblInd w:w="0" w:type="dxa"/>
-      <w:tblBorders>
-        <w:top w:val="single" w:sz="4" w:space="0" w:color="000000"/>
-        <w:left w:val="single" w:sz="4" w:space="0" w:color="000000"/>
-        <w:bottom w:val="single" w:sz="4" w:space="0" w:color="000000"/>
-        <w:right w:val="single" w:sz="4" w:space="0" w:color="000000"/>
-        <w:insideH w:val="single" w:sz="4" w:space="0" w:color="000000"/>
-        <w:insideV w:val="single" w:sz="4" w:space="0" w:color="000000"/>
-      </w:tblBorders>
-      <w:tblCellMar>
-        <w:top w:w="0" w:type="dxa"/>
-        <w:left w:w="108" w:type="dxa"/>
-        <w:bottom w:w="0" w:type="dxa"/>
-        <w:right w:w="108" w:type="dxa"/>
-      </w:tblCellMar>
-    </w:tblPr>
-  </w:style>
-  <w:style w:type="character" w:styleId="Hipercze">
-    <w:name w:val="Hyperlink"/>
-    <w:uiPriority w:val="99"/>
-    <w:semiHidden/>
-    <w:unhideWhenUsed/>
-    <w:rsid w:val="003C2D00"/>
-    <w:rPr>
-      <w:color w:val="0000FF"/>
-      <w:u w:val="single"/>
-    </w:rPr>
-  </w:style>
-  <w:style w:type="character" w:customStyle="1" w:styleId="hps">
-    <w:name w:val="hps"/>
-    <w:rsid w:val="003C2D00"/>
-  </w:style>
-  <w:style w:type="paragraph" w:styleId="Tekstprzypisukocowego">
-    <w:name w:val="endnote text"/>
-    <w:basedOn w:val="Normalny"/>
-    <w:link w:val="TekstprzypisukocowegoZnak"/>
-    <w:uiPriority w:val="99"/>
-    <w:semiHidden/>
-    <w:unhideWhenUsed/>
-    <w:rsid w:val="00B82EAE"/>
-  </w:style>
-  <w:style w:type="character" w:customStyle="1" w:styleId="TekstprzypisukocowegoZnak">
-    <w:name w:val="Tekst przypisu końcowego Znak"/>
-    <w:basedOn w:val="Domylnaczcionkaakapitu"/>
-    <w:link w:val="Tekstprzypisukocowego"/>
-    <w:uiPriority w:val="99"/>
-    <w:semiHidden/>
-    <w:rsid w:val="00B82EAE"/>
-    <w:rPr>
-      <w:lang w:val="pl-PL" w:eastAsia="pl-PL"/>
-    </w:rPr>
-  </w:style>
-  <w:style w:type="character" w:styleId="Odwoanieprzypisukocowego">
-    <w:name w:val="endnote reference"/>
-    <w:basedOn w:val="Domylnaczcionkaakapitu"/>
-    <w:uiPriority w:val="99"/>
-    <w:semiHidden/>
-    <w:unhideWhenUsed/>
-    <w:rsid w:val="00B82EAE"/>
-    <w:rPr>
-      <w:vertAlign w:val="superscript"/>
-    </w:rPr>
-  </w:style>
-  <w:style w:type="paragraph" w:styleId="Akapitzlist">
-    <w:name w:val="List Paragraph"/>
-    <w:basedOn w:val="Normalny"/>
-    <w:uiPriority w:val="34"/>
-    <w:qFormat/>
-    <w:rsid w:val="008A5183"/>
-    <w:pPr>
-      <w:ind w:left="720"/>
-      <w:contextualSpacing/>
-    </w:pPr>
-  </w:style>
-</w:styles>
-</file>
-
-<file path=word/stylesWithEffects.xml><?xml version="1.0" encoding="utf-8"?>
-<w:styles xmlns:wpc="http://schemas.microsoft.com/office/word/2010/wordprocessingCanvas" xmlns:mc="http://schemas.openxmlformats.org/markup-compatibility/2006" xmlns:o="urn:schemas-microsoft-com:office:office" xmlns:r="http://schemas.openxmlformats.org/officeDocument/2006/relationships" xmlns:m="http://schemas.openxmlformats.org/officeDocument/2006/math" xmlns:v="urn:schemas-microsoft-com:vml" xmlns:wp14="http://schemas.microsoft.com/office/word/2010/wordprocessingDrawing" xmlns:wp="http://schemas.openxmlformats.org/drawingml/2006/wordprocessingDrawing" xmlns:w10="urn:schemas-microsoft-com:office:word" xmlns:w="http://schemas.openxmlformats.org/wordprocessingml/2006/main" xmlns:w14="http://schemas.microsoft.com/office/word/2010/wordml" xmlns:wpg="http://schemas.microsoft.com/office/word/2010/wordprocessingGroup" xmlns:wpi="http://schemas.microsoft.com/office/word/2010/wordprocessingInk" xmlns:wne="http://schemas.microsoft.com/office/word/2006/wordml" xmlns:wps="http://schemas.microsoft.com/office/word/2010/wordprocessingShape" mc:Ignorable="w14 wp14">
-  <w:docDefaults>
-    <w:rPrDefault>
-      <w:rPr>
-        <w:rFonts w:ascii="Times New Roman" w:eastAsia="Times New Roman" w:hAnsi="Times New Roman" w:cs="Times New Roman"/>
-        <w:lang w:val="en-US" w:eastAsia="en-US" w:bidi="ar-SA"/>
-      </w:rPr>
-    </w:rPrDefault>
-    <w:pPrDefault/>
-  </w:docDefaults>
-  <w:latentStyles w:defLockedState="0" w:defUIPriority="99" w:defSemiHidden="1" w:defUnhideWhenUsed="1" w:defQFormat="0" w:count="267">
-    <w:lsdException w:name="Normal" w:semiHidden="0" w:uiPriority="0" w:unhideWhenUsed="0" w:qFormat="1"/>
-    <w:lsdException w:name="heading 1" w:semiHidden="0" w:uiPriority="9" w:unhideWhenUsed="0" w:qFormat="1"/>
-    <w:lsdException w:name="heading 2" w:uiPriority="9" w:qFormat="1"/>
-    <w:lsdException w:name="heading 3" w:uiPriority="9" w:qFormat="1"/>
-    <w:lsdException w:name="heading 4" w:uiPriority="9" w:qFormat="1"/>
-    <w:lsdException w:name="heading 5" w:uiPriority="9" w:qFormat="1"/>
-    <w:lsdException w:name="heading 6" w:uiPriority="9" w:qFormat="1"/>
-    <w:lsdException w:name="heading 7" w:uiPriority="9" w:qFormat="1"/>
-    <w:lsdException w:name="heading 8" w:uiPriority="9" w:qFormat="1"/>
-    <w:lsdException w:name="heading 9" w:uiPriority="9" w:qFormat="1"/>
-    <w:lsdException w:name="toc 1" w:uiPriority="39"/>
-    <w:lsdException w:name="toc 2" w:uiPriority="39"/>
-    <w:lsdException w:name="toc 3" w:uiPriority="39"/>
-    <w:lsdException w:name="toc 4" w:uiPriority="39"/>
-    <w:lsdException w:name="toc 5" w:uiPriority="39"/>
-    <w:lsdException w:name="toc 6" w:uiPriority="39"/>
-    <w:lsdException w:name="toc 7" w:uiPriority="39"/>
-    <w:lsdException w:name="toc 8" w:uiPriority="39"/>
-    <w:lsdException w:name="toc 9" w:uiPriority="39"/>
-    <w:lsdException w:name="caption" w:uiPriority="35" w:qFormat="1"/>
-    <w:lsdException w:name="Title" w:semiHidden="0" w:uiPriority="10" w:unhideWhenUsed="0" w:qFormat="1"/>
-    <w:lsdException w:name="Default Paragraph Font" w:uiPriority="1"/>
-    <w:lsdException w:name="Subtitle" w:semiHidden="0" w:uiPriority="11" w:unhideWhenUsed="0" w:qFormat="1"/>
-    <w:lsdException w:name="Strong" w:semiHidden="0" w:uiPriority="22" w:unhideWhenUsed="0" w:qFormat="1"/>
-    <w:lsdException w:name="Emphasis" w:semiHidden="0" w:uiPriority="20" w:unhideWhenUsed="0" w:qFormat="1"/>
-    <w:lsdException w:name="Table Grid" w:semiHidden="0" w:uiPriority="59" w:unhideWhenUsed="0"/>
-    <w:lsdException w:name="Placeholder Text" w:unhideWhenUsed="0"/>
-    <w:lsdException w:name="No Spacing" w:semiHidden="0" w:uiPriority="1" w:unhideWhenUsed="0" w:qFormat="1"/>
-    <w:lsdException w:name="Light Shading" w:semiHidden="0" w:uiPriority="60" w:unhideWhenUsed="0"/>
-    <w:lsdException w:name="Light List" w:semiHidden="0" w:uiPriority="61" w:unhideWhenUsed="0"/>
-    <w:lsdException w:name="Light Grid" w:semiHidden="0" w:uiPriority="62" w:unhideWhenUsed="0"/>
-    <w:lsdException w:name="Medium Shading 1" w:semiHidden="0" w:uiPriority="63" w:unhideWhenUsed="0"/>
-    <w:lsdException w:name="Medium Shading 2" w:semiHidden="0" w:uiPriority="64" w:unhideWhenUsed="0"/>
-    <w:lsdException w:name="Medium List 1" w:semiHidden="0" w:uiPriority="65" w:unhideWhenUsed="0"/>
-    <w:lsdException w:name="Medium List 2" w:semiHidden="0" w:uiPriority="66" w:unhideWhenUsed="0"/>
-    <w:lsdException w:name="Medium Grid 1" w:semiHidden="0" w:uiPriority="67" w:unhideWhenUsed="0"/>
-    <w:lsdException w:name="Medium Grid 2" w:semiHidden="0" w:uiPriority="68" w:unhideWhenUsed="0"/>
-    <w:lsdException w:name="Medium Grid 3" w:semiHidden="0" w:uiPriority="69" w:unhideWhenUsed="0"/>
-    <w:lsdException w:name="Dark List" w:semiHidden="0" w:uiPriority="70" w:unhideWhenUsed="0"/>
-    <w:lsdException w:name="Colorful Shading" w:semiHidden="0" w:uiPriority="71" w:unhideWhenUsed="0"/>
-    <w:lsdException w:name="Colorful List" w:semiHidden="0" w:uiPriority="72" w:unhideWhenUsed="0"/>
-    <w:lsdException w:name="Colorful Grid" w:semiHidden="0" w:uiPriority="73" w:unhideWhenUsed="0"/>
-    <w:lsdException w:name="Light Shading Accent 1" w:semiHidden="0" w:uiPriority="60" w:unhideWhenUsed="0"/>
-    <w:lsdException w:name="Light List Accent 1" w:semiHidden="0" w:uiPriority="61" w:unhideWhenUsed="0"/>
-    <w:lsdException w:name="Light Grid Accent 1" w:semiHidden="0" w:uiPriority="62" w:unhideWhenUsed="0"/>
-    <w:lsdException w:name="Medium Shading 1 Accent 1" w:semiHidden="0" w:uiPriority="63" w:unhideWhenUsed="0"/>
-    <w:lsdException w:name="Medium Shading 2 Accent 1" w:semiHidden="0" w:uiPriority="64" w:unhideWhenUsed="0"/>
-    <w:lsdException w:name="Medium List 1 Accent 1" w:semiHidden="0" w:uiPriority="65" w:unhideWhenUsed="0"/>
-    <w:lsdException w:name="Revision" w:unhideWhenUsed="0"/>
-    <w:lsdException w:name="List Paragraph" w:semiHidden="0" w:uiPriority="34" w:unhideWhenUsed="0" w:qFormat="1"/>
-    <w:lsdException w:name="Quote" w:semiHidden="0" w:uiPriority="29" w:unhideWhenUsed="0" w:qFormat="1"/>
-    <w:lsdException w:name="Intense Quote" w:semiHidden="0" w:uiPriority="30" w:unhideWhenUsed="0" w:qFormat="1"/>
-    <w:lsdException w:name="Medium List 2 Accent 1" w:semiHidden="0" w:uiPriority="66" w:unhideWhenUsed="0"/>
-    <w:lsdException w:name="Medium Grid 1 Accent 1" w:semiHidden="0" w:uiPriority="67" w:unhideWhenUsed="0"/>
-    <w:lsdException w:name="Medium Grid 2 Accent 1" w:semiHidden="0" w:uiPriority="68" w:unhideWhenUsed="0"/>
-    <w:lsdException w:name="Medium Grid 3 Accent 1" w:semiHidden="0" w:uiPriority="69" w:unhideWhenUsed="0"/>
-    <w:lsdException w:name="Dark List Accent 1" w:semiHidden="0" w:uiPriority="70" w:unhideWhenUsed="0"/>
-    <w:lsdException w:name="Colorful Shading Accent 1" w:semiHidden="0" w:uiPriority="71" w:unhideWhenUsed="0"/>
-    <w:lsdException w:name="Colorful List Accent 1" w:semiHidden="0" w:uiPriority="72" w:unhideWhenUsed="0"/>
-    <w:lsdException w:name="Colorful Grid Accent 1" w:semiHidden="0" w:uiPriority="73" w:unhideWhenUsed="0"/>
-    <w:lsdException w:name="Light Shading Accent 2" w:semiHidden="0" w:uiPriority="60" w:unhideWhenUsed="0"/>
-    <w:lsdException w:name="Light List Accent 2" w:semiHidden="0" w:uiPriority="61" w:unhideWhenUsed="0"/>
-    <w:lsdException w:name="Light Grid Accent 2" w:semiHidden="0" w:uiPriority="62" w:unhideWhenUsed="0"/>
-    <w:lsdException w:name="Medium Shading 1 Accent 2" w:semiHidden="0" w:uiPriority="63" w:unhideWhenUsed="0"/>
-    <w:lsdException w:name="Medium Shading 2 Accent 2" w:semiHidden="0" w:uiPriority="64" w:unhideWhenUsed="0"/>
-    <w:lsdException w:name="Medium List 1 Accent 2" w:semiHidden="0" w:uiPriority="65" w:unhideWhenUsed="0"/>
-    <w:lsdException w:name="Medium List 2 Accent 2" w:semiHidden="0" w:uiPriority="66" w:unhideWhenUsed="0"/>
-    <w:lsdException w:name="Medium Grid 1 Accent 2" w:semiHidden="0" w:uiPriority="67" w:unhideWhenUsed="0"/>
-    <w:lsdException w:name="Medium Grid 2 Accent 2" w:semiHidden="0" w:uiPriority="68" w:unhideWhenUsed="0"/>
-    <w:lsdException w:name="Medium Grid 3 Accent 2" w:semiHidden="0" w:uiPriority="69" w:unhideWhenUsed="0"/>
-    <w:lsdException w:name="Dark List Accent 2" w:semiHidden="0" w:uiPriority="70" w:unhideWhenUsed="0"/>
-    <w:lsdException w:name="Colorful Shading Accent 2" w:semiHidden="0" w:uiPriority="71" w:unhideWhenUsed="0"/>
-    <w:lsdException w:name="Colorful List Accent 2" w:semiHidden="0" w:uiPriority="72" w:unhideWhenUsed="0"/>
-    <w:lsdException w:name="Colorful Grid Accent 2" w:semiHidden="0" w:uiPriority="73" w:unhideWhenUsed="0"/>
-    <w:lsdException w:name="Light Shading Accent 3" w:semiHidden="0" w:uiPriority="60" w:unhideWhenUsed="0"/>
-    <w:lsdException w:name="Light List Accent 3" w:semiHidden="0" w:uiPriority="61" w:unhideWhenUsed="0"/>
-    <w:lsdException w:name="Light Grid Accent 3" w:semiHidden="0" w:uiPriority="62" w:unhideWhenUsed="0"/>
-    <w:lsdException w:name="Medium Shading 1 Accent 3" w:semiHidden="0" w:uiPriority="63" w:unhideWhenUsed="0"/>
-    <w:lsdException w:name="Medium Shading 2 Accent 3" w:semiHidden="0" w:uiPriority="64" w:unhideWhenUsed="0"/>
-    <w:lsdException w:name="Medium List 1 Accent 3" w:semiHidden="0" w:uiPriority="65" w:unhideWhenUsed="0"/>
-    <w:lsdException w:name="Medium List 2 Accent 3" w:semiHidden="0" w:uiPriority="66" w:unhideWhenUsed="0"/>
-    <w:lsdException w:name="Medium Grid 1 Accent 3" w:semiHidden="0" w:uiPriority="67" w:unhideWhenUsed="0"/>
-    <w:lsdException w:name="Medium Grid 2 Accent 3" w:semiHidden="0" w:uiPriority="68" w:unhideWhenUsed="0"/>
-    <w:lsdException w:name="Medium Grid 3 Accent 3" w:semiHidden="0" w:uiPriority="69" w:unhideWhenUsed="0"/>
-    <w:lsdException w:name="Dark List Accent 3" w:semiHidden="0" w:uiPriority="70" w:unhideWhenUsed="0"/>
-    <w:lsdException w:name="Colorful Shading Accent 3" w:semiHidden="0" w:uiPriority="71" w:unhideWhenUsed="0"/>
-    <w:lsdException w:name="Colorful List Accent 3" w:semiHidden="0" w:uiPriority="72" w:unhideWhenUsed="0"/>
-    <w:lsdException w:name="Colorful Grid Accent 3" w:semiHidden="0" w:uiPriority="73" w:unhideWhenUsed="0"/>
-    <w:lsdException w:name="Light Shading Accent 4" w:semiHidden="0" w:uiPriority="60" w:unhideWhenUsed="0"/>
-    <w:lsdException w:name="Light List Accent 4" w:semiHidden="0" w:uiPriority="61" w:unhideWhenUsed="0"/>
-    <w:lsdException w:name="Light Grid Accent 4" w:semiHidden="0" w:uiPriority="62" w:unhideWhenUsed="0"/>
-    <w:lsdException w:name="Medium Shading 1 Accent 4" w:semiHidden="0" w:uiPriority="63" w:unhideWhenUsed="0"/>
-    <w:lsdException w:name="Medium Shading 2 Accent 4" w:semiHidden="0" w:uiPriority="64" w:unhideWhenUsed="0"/>
-    <w:lsdException w:name="Medium List 1 Accent 4" w:semiHidden="0" w:uiPriority="65" w:unhideWhenUsed="0"/>
-    <w:lsdException w:name="Medium List 2 Accent 4" w:semiHidden="0" w:uiPriority="66" w:unhideWhenUsed="0"/>
-    <w:lsdException w:name="Medium Grid 1 Accent 4" w:semiHidden="0" w:uiPriority="67" w:unhideWhenUsed="0"/>
-    <w:lsdException w:name="Medium Grid 2 Accent 4" w:semiHidden="0" w:uiPriority="68" w:unhideWhenUsed="0"/>
-    <w:lsdException w:name="Medium Grid 3 Accent 4" w:semiHidden="0" w:uiPriority="69" w:unhideWhenUsed="0"/>
-    <w:lsdException w:name="Dark List Accent 4" w:semiHidden="0" w:uiPriority="70" w:unhideWhenUsed="0"/>
-    <w:lsdException w:name="Colorful Shading Accent 4" w:semiHidden="0" w:uiPriority="71" w:unhideWhenUsed="0"/>
-    <w:lsdException w:name="Colorful List Accent 4" w:semiHidden="0" w:uiPriority="72" w:unhideWhenUsed="0"/>
-    <w:lsdException w:name="Colorful Grid Accent 4" w:semiHidden="0" w:uiPriority="73" w:unhideWhenUsed="0"/>
-    <w:lsdException w:name="Light Shading Accent 5" w:semiHidden="0" w:uiPriority="60" w:unhideWhenUsed="0"/>
-    <w:lsdException w:name="Light List Accent 5" w:semiHidden="0" w:uiPriority="61" w:unhideWhenUsed="0"/>
-    <w:lsdException w:name="Light Grid Accent 5" w:semiHidden="0" w:uiPriority="62" w:unhideWhenUsed="0"/>
-    <w:lsdException w:name="Medium Shading 1 Accent 5" w:semiHidden="0" w:uiPriority="63" w:unhideWhenUsed="0"/>
-    <w:lsdException w:name="Medium Shading 2 Accent 5" w:semiHidden="0" w:uiPriority="64" w:unhideWhenUsed="0"/>
-    <w:lsdException w:name="Medium List 1 Accent 5" w:semiHidden="0" w:uiPriority="65" w:unhideWhenUsed="0"/>
-    <w:lsdException w:name="Medium List 2 Accent 5" w:semiHidden="0" w:uiPriority="66" w:unhideWhenUsed="0"/>
-    <w:lsdException w:name="Medium Grid 1 Accent 5" w:semiHidden="0" w:uiPriority="67" w:unhideWhenUsed="0"/>
-    <w:lsdException w:name="Medium Grid 2 Accent 5" w:semiHidden="0" w:uiPriority="68" w:unhideWhenUsed="0"/>
-    <w:lsdException w:name="Medium Grid 3 Accent 5" w:semiHidden="0" w:uiPriority="69" w:unhideWhenUsed="0"/>
-    <w:lsdException w:name="Dark List Accent 5" w:semiHidden="0" w:uiPriority="70" w:unhideWhenUsed="0"/>
-    <w:lsdException w:name="Colorful Shading Accent 5" w:semiHidden="0" w:uiPriority="71" w:unhideWhenUsed="0"/>
-    <w:lsdException w:name="Colorful List Accent 5" w:semiHidden="0" w:uiPriority="72" w:unhideWhenUsed="0"/>
-    <w:lsdException w:name="Colorful Grid Accent 5" w:semiHidden="0" w:uiPriority="73" w:unhideWhenUsed="0"/>
-    <w:lsdException w:name="Light Shading Accent 6" w:semiHidden="0" w:uiPriority="60" w:unhideWhenUsed="0"/>
-    <w:lsdException w:name="Light List Accent 6" w:semiHidden="0" w:uiPriority="61" w:unhideWhenUsed="0"/>
-    <w:lsdException w:name="Light Grid Accent 6" w:semiHidden="0" w:uiPriority="62" w:unhideWhenUsed="0"/>
-    <w:lsdException w:name="Medium Shading 1 Accent 6" w:semiHidden="0" w:uiPriority="63" w:unhideWhenUsed="0"/>
-    <w:lsdException w:name="Medium Shading 2 Accent 6" w:semiHidden="0" w:uiPriority="64" w:unhideWhenUsed="0"/>
-    <w:lsdException w:name="Medium List 1 Accent 6" w:semiHidden="0" w:uiPriority="65" w:unhideWhenUsed="0"/>
-    <w:lsdException w:name="Medium List 2 Accent 6" w:semiHidden="0" w:uiPriority="66" w:unhideWhenUsed="0"/>
-    <w:lsdException w:name="Medium Grid 1 Accent 6" w:semiHidden="0" w:uiPriority="67" w:unhideWhenUsed="0"/>
-    <w:lsdException w:name="Medium Grid 2 Accent 6" w:semiHidden="0" w:uiPriority="68" w:unhideWhenUsed="0"/>
-    <w:lsdException w:name="Medium Grid 3 Accent 6" w:semiHidden="0" w:uiPriority="69" w:unhideWhenUsed="0"/>
-    <w:lsdException w:name="Dark List Accent 6" w:semiHidden="0" w:uiPriority="70" w:unhideWhenUsed="0"/>
-    <w:lsdException w:name="Colorful Shading Accent 6" w:semiHidden="0" w:uiPriority="71" w:unhideWhenUsed="0"/>
-    <w:lsdException w:name="Colorful List Accent 6" w:semiHidden="0" w:uiPriority="72" w:unhideWhenUsed="0"/>
-    <w:lsdException w:name="Colorful Grid Accent 6" w:semiHidden="0" w:uiPriority="73" w:unhideWhenUsed="0"/>
-    <w:lsdException w:name="Subtle Emphasis" w:semiHidden="0" w:uiPriority="19" w:unhideWhenUsed="0" w:qFormat="1"/>
-    <w:lsdException w:name="Intense Emphasis" w:semiHidden="0" w:uiPriority="21" w:unhideWhenUsed="0" w:qFormat="1"/>
-    <w:lsdException w:name="Subtle Reference" w:semiHidden="0" w:uiPriority="31" w:unhideWhenUsed="0" w:qFormat="1"/>
-    <w:lsdException w:name="Intense Reference" w:semiHidden="0" w:uiPriority="32" w:unhideWhenUsed="0" w:qFormat="1"/>
-    <w:lsdException w:name="Book Title" w:semiHidden="0" w:uiPriority="33" w:unhideWhenUsed="0" w:qFormat="1"/>
-    <w:lsdException w:name="Bibliography" w:uiPriority="37"/>
-    <w:lsdException w:name="TOC Heading" w:uiPriority="39" w:qFormat="1"/>
+  <w:latentStyles w:defLockedState="0" w:defUIPriority="99" w:defSemiHidden="0" w:defUnhideWhenUsed="0" w:defQFormat="0" w:count="371">
+    <w:lsdException w:name="Normal" w:uiPriority="0" w:qFormat="1"/>
+    <w:lsdException w:name="heading 1" w:uiPriority="9" w:qFormat="1"/>
+    <w:lsdException w:name="heading 2" w:semiHidden="1" w:uiPriority="9" w:unhideWhenUsed="1" w:qFormat="1"/>
+    <w:lsdException w:name="heading 3" w:semiHidden="1" w:uiPriority="9" w:unhideWhenUsed="1" w:qFormat="1"/>
+    <w:lsdException w:name="heading 4" w:semiHidden="1" w:uiPriority="9" w:unhideWhenUsed="1" w:qFormat="1"/>
+    <w:lsdException w:name="heading 5" w:semiHidden="1" w:uiPriority="9" w:unhideWhenUsed="1" w:qFormat="1"/>
+    <w:lsdException w:name="heading 6" w:semiHidden="1" w:uiPriority="9" w:unhideWhenUsed="1" w:qFormat="1"/>
+    <w:lsdException w:name="heading 7" w:semiHidden="1" w:uiPriority="9" w:unhideWhenUsed="1" w:qFormat="1"/>
+    <w:lsdException w:name="heading 8" w:semiHidden="1" w:uiPriority="9" w:unhideWhenUsed="1" w:qFormat="1"/>
+    <w:lsdException w:name="heading 9" w:semiHidden="1" w:uiPriority="9" w:unhideWhenUsed="1" w:qFormat="1"/>
+    <w:lsdException w:name="index 1" w:semiHidden="1" w:unhideWhenUsed="1"/>
+    <w:lsdException w:name="index 2" w:semiHidden="1" w:unhideWhenUsed="1"/>
+    <w:lsdException w:name="index 3" w:semiHidden="1" w:unhideWhenUsed="1"/>
+    <w:lsdException w:name="index 4" w:semiHidden="1" w:unhideWhenUsed="1"/>
+    <w:lsdException w:name="index 5" w:semiHidden="1" w:unhideWhenUsed="1"/>
+    <w:lsdException w:name="index 6" w:semiHidden="1" w:unhideWhenUsed="1"/>
+    <w:lsdException w:name="index 7" w:semiHidden="1" w:unhideWhenUsed="1"/>
+    <w:lsdException w:name="index 8" w:semiHidden="1" w:unhideWhenUsed="1"/>
+    <w:lsdException w:name="index 9" w:semiHidden="1" w:unhideWhenUsed="1"/>
+    <w:lsdException w:name="toc 1" w:semiHidden="1" w:uiPriority="39" w:unhideWhenUsed="1"/>
+    <w:lsdException w:name="toc 2" w:semiHidden="1" w:uiPriority="39" w:unhideWhenUsed="1"/>
+    <w:lsdException w:name="toc 3" w:semiHidden="1" w:uiPriority="39" w:unhideWhenUsed="1"/>
+    <w:lsdException w:name="toc 4" w:semiHidden="1" w:uiPriority="39" w:unhideWhenUsed="1"/>
+    <w:lsdException w:name="toc 5" w:semiHidden="1" w:uiPriority="39" w:unhideWhenUsed="1"/>
+    <w:lsdException w:name="toc 6" w:semiHidden="1" w:uiPriority="39" w:unhideWhenUsed="1"/>
+    <w:lsdException w:name="toc 7" w:semiHidden="1" w:uiPriority="39" w:unhideWhenUsed="1"/>
+    <w:lsdException w:name="toc 8" w:semiHidden="1" w:uiPriority="39" w:unhideWhenUsed="1"/>
+    <w:lsdException w:name="toc 9" w:semiHidden="1" w:uiPriority="39" w:unhideWhenUsed="1"/>
+    <w:lsdException w:name="Normal Indent" w:semiHidden="1" w:unhideWhenUsed="1"/>
+    <w:lsdException w:name="footnote text" w:semiHidden="1" w:unhideWhenUsed="1"/>
+    <w:lsdException w:name="annotation text" w:semiHidden="1" w:unhideWhenUsed="1"/>
+    <w:lsdException w:name="header" w:semiHidden="1" w:unhideWhenUsed="1"/>
+    <w:lsdException w:name="footer" w:semiHidden="1" w:unhideWhenUsed="1"/>
+    <w:lsdException w:name="index heading" w:semiHidden="1" w:unhideWhenUsed="1"/>
+    <w:lsdException w:name="caption" w:semiHidden="1" w:uiPriority="35" w:unhideWhenUsed="1" w:qFormat="1"/>
+    <w:lsdException w:name="table of figures" w:semiHidden="1" w:unhideWhenUsed="1"/>
+    <w:lsdException w:name="envelope address" w:semiHidden="1" w:unhideWhenUsed="1"/>
+    <w:lsdException w:name="envelope return" w:semiHidden="1" w:unhideWhenUsed="1"/>
+    <w:lsdException w:name="footnote reference" w:semiHidden="1" w:unhideWhenUsed="1"/>
+    <w:lsdException w:name="annotation reference" w:semiHidden="1" w:unhideWhenUsed="1"/>
+    <w:lsdException w:name="line number" w:semiHidden="1" w:unhideWhenUsed="1"/>
+    <w:lsdException w:name="page number" w:semiHidden="1" w:unhideWhenUsed="1"/>
+    <w:lsdException w:name="endnote reference" w:semiHidden="1" w:unhideWhenUsed="1"/>
+    <w:lsdException w:name="endnote text" w:semiHidden="1" w:unhideWhenUsed="1"/>
+    <w:lsdException w:name="table of authorities" w:semiHidden="1" w:unhideWhenUsed="1"/>
+    <w:lsdException w:name="macro" w:semiHidden="1" w:unhideWhenUsed="1"/>
+    <w:lsdException w:name="toa heading" w:semiHidden="1" w:unhideWhenUsed="1"/>
+    <w:lsdException w:name="List" w:semiHidden="1" w:unhideWhenUsed="1"/>
+    <w:lsdException w:name="List Bullet" w:semiHidden="1" w:unhideWhenUsed="1"/>
+    <w:lsdException w:name="List Number" w:semiHidden="1" w:unhideWhenUsed="1"/>
+    <w:lsdException w:name="List 2" w:semiHidden="1" w:unhideWhenUsed="1"/>
+    <w:lsdException w:name="List 3" w:semiHidden="1" w:unhideWhenUsed="1"/>
+    <w:lsdException w:name="List 4" w:semiHidden="1" w:unhideWhenUsed="1"/>
+    <w:lsdException w:name="List 5" w:semiHidden="1" w:unhideWhenUsed="1"/>
+    <w:lsdException w:name="List Bullet 2" w:semiHidden="1" w:unhideWhenUsed="1"/>
+    <w:lsdException w:name="List Bullet 3" w:semiHidden="1" w:unhideWhenUsed="1"/>
+    <w:lsdException w:name="List Bullet 4" w:semiHidden="1" w:unhideWhenUsed="1"/>
+    <w:lsdException w:name="List Bullet 5" w:semiHidden="1" w:unhideWhenUsed="1"/>
+    <w:lsdException w:name="List Number 2" w:semiHidden="1" w:unhideWhenUsed="1"/>
+    <w:lsdException w:name="List Number 3" w:semiHidden="1" w:unhideWhenUsed="1"/>
+    <w:lsdException w:name="List Number 4" w:semiHidden="1" w:unhideWhenUsed="1"/>
+    <w:lsdException w:name="List Number 5" w:semiHidden="1" w:unhideWhenUsed="1"/>
+    <w:lsdException w:name="Title" w:uiPriority="10" w:qFormat="1"/>
+    <w:lsdException w:name="Closing" w:semiHidden="1" w:unhideWhenUsed="1"/>
+    <w:lsdException w:name="Signature" w:semiHidden="1" w:unhideWhenUsed="1"/>
+    <w:lsdException w:name="Default Paragraph Font" w:semiHidden="1" w:uiPriority="1" w:unhideWhenUsed="1"/>
+    <w:lsdException w:name="Body Text" w:semiHidden="1" w:unhideWhenUsed="1"/>
+    <w:lsdException w:name="Body Text Indent" w:semiHidden="1" w:unhideWhenUsed="1"/>
+    <w:lsdException w:name="List Continue" w:semiHidden="1" w:unhideWhenUsed="1"/>
+    <w:lsdException w:name="List Continue 2" w:semiHidden="1" w:unhideWhenUsed="1"/>
+    <w:lsdException w:name="List Continue 3" w:semiHidden="1" w:unhideWhenUsed="1"/>
+    <w:lsdException w:name="List Continue 4" w:semiHidden="1" w:unhideWhenUsed="1"/>
+    <w:lsdException w:name="List Continue 5" w:semiHidden="1" w:unhideWhenUsed="1"/>
+    <w:lsdException w:name="Message Header" w:semiHidden="1" w:unhideWhenUsed="1"/>
+    <w:lsdException w:name="Subtitle" w:uiPriority="11" w:qFormat="1"/>
+    <w:lsdException w:name="Salutation" w:semiHidden="1" w:unhideWhenUsed="1"/>
+    <w:lsdException w:name="Date" w:semiHidden="1" w:unhideWhenUsed="1"/>
+    <w:lsdException w:name="Body Text First Indent" w:semiHidden="1" w:unhideWhenUsed="1"/>
+    <w:lsdException w:name="Body Text First Indent 2" w:semiHidden="1" w:unhideWhenUsed="1"/>
+    <w:lsdException w:name="Note Heading" w:semiHidden="1" w:unhideWhenUsed="1"/>
+    <w:lsdException w:name="Body Text 2" w:semiHidden="1" w:unhideWhenUsed="1"/>
+    <w:lsdException w:name="Body Text 3" w:semiHidden="1" w:unhideWhenUsed="1"/>
+    <w:lsdException w:name="Body Text Indent 2" w:semiHidden="1" w:unhideWhenUsed="1"/>
+    <w:lsdException w:name="Body Text Indent 3" w:semiHidden="1" w:unhideWhenUsed="1"/>
+    <w:lsdException w:name="Block Text" w:semiHidden="1" w:unhideWhenUsed="1"/>
+    <w:lsdException w:name="Hyperlink" w:semiHidden="1" w:unhideWhenUsed="1"/>
+    <w:lsdException w:name="FollowedHyperlink" w:semiHidden="1" w:unhideWhenUsed="1"/>
+    <w:lsdException w:name="Strong" w:uiPriority="22" w:qFormat="1"/>
+    <w:lsdException w:name="Emphasis" w:uiPriority="20" w:qFormat="1"/>
+    <w:lsdException w:name="Document Map" w:semiHidden="1" w:unhideWhenUsed="1"/>
+    <w:lsdException w:name="Plain Text" w:semiHidden="1" w:unhideWhenUsed="1"/>
+    <w:lsdException w:name="E-mail Signature" w:semiHidden="1" w:unhideWhenUsed="1"/>
+    <w:lsdException w:name="HTML Top of Form" w:semiHidden="1" w:unhideWhenUsed="1"/>
+    <w:lsdException w:name="HTML Bottom of Form" w:semiHidden="1" w:unhideWhenUsed="1"/>
+    <w:lsdException w:name="Normal (Web)" w:semiHidden="1" w:unhideWhenUsed="1"/>
+    <w:lsdException w:name="HTML Acronym" w:semiHidden="1" w:unhideWhenUsed="1"/>
+    <w:lsdException w:name="HTML Address" w:semiHidden="1" w:unhideWhenUsed="1"/>
+    <w:lsdException w:name="HTML Cite" w:semiHidden="1" w:unhideWhenUsed="1"/>
+    <w:lsdException w:name="HTML Code" w:semiHidden="1" w:unhideWhenUsed="1"/>
+    <w:lsdException w:name="HTML Definition" w:semiHidden="1" w:unhideWhenUsed="1"/>
+    <w:lsdException w:name="HTML Keyboard" w:semiHidden="1" w:unhideWhenUsed="1"/>
+    <w:lsdException w:name="HTML Preformatted" w:semiHidden="1" w:unhideWhenUsed="1"/>
+    <w:lsdException w:name="HTML Sample" w:semiHidden="1" w:unhideWhenUsed="1"/>
+    <w:lsdException w:name="HTML Typewriter" w:semiHidden="1" w:unhideWhenUsed="1"/>
+    <w:lsdException w:name="HTML Variable" w:semiHidden="1" w:unhideWhenUsed="1"/>
+    <w:lsdException w:name="Normal Table" w:semiHidden="1" w:unhideWhenUsed="1"/>
+    <w:lsdException w:name="annotation subject" w:semiHidden="1" w:unhideWhenUsed="1"/>
+    <w:lsdException w:name="No List" w:semiHidden="1" w:unhideWhenUsed="1"/>
+    <w:lsdException w:name="Outline List 1" w:semiHidden="1" w:unhideWhenUsed="1"/>
+    <w:lsdException w:name="Outline List 2" w:semiHidden="1" w:unhideWhenUsed="1"/>
+    <w:lsdException w:name="Outline List 3" w:semiHidden="1" w:unhideWhenUsed="1"/>
+    <w:lsdException w:name="Table Simple 1" w:semiHidden="1" w:unhideWhenUsed="1"/>
+    <w:lsdException w:name="Table Simple 2" w:semiHidden="1" w:unhideWhenUsed="1"/>
+    <w:lsdException w:name="Table Simple 3" w:semiHidden="1" w:unhideWhenUsed="1"/>
+    <w:lsdException w:name="Table Classic 1" w:semiHidden="1" w:unhideWhenUsed="1"/>
+    <w:lsdException w:name="Table Classic 2" w:semiHidden="1" w:unhideWhenUsed="1"/>
+    <w:lsdException w:name="Table Classic 3" w:semiHidden="1" w:unhideWhenUsed="1"/>
+    <w:lsdException w:name="Table Classic 4" w:semiHidden="1" w:unhideWhenUsed="1"/>
+    <w:lsdException w:name="Table Colorful 1" w:semiHidden="1" w:unhideWhenUsed="1"/>
+    <w:lsdException w:name="Table Colorful 2" w:semiHidden="1" w:unhideWhenUsed="1"/>
+    <w:lsdException w:name="Table Colorful 3" w:semiHidden="1" w:unhideWhenUsed="1"/>
+    <w:lsdException w:name="Table Columns 1" w:semiHidden="1" w:unhideWhenUsed="1"/>
+    <w:lsdException w:name="Table Columns 2" w:semiHidden="1" w:unhideWhenUsed="1"/>
+    <w:lsdException w:name="Table Columns 3" w:semiHidden="1" w:unhideWhenUsed="1"/>
+    <w:lsdException w:name="Table Columns 4" w:semiHidden="1" w:unhideWhenUsed="1"/>
+    <w:lsdException w:name="Table Columns 5" w:semiHidden="1" w:unhideWhenUsed="1"/>
+    <w:lsdException w:name="Table Grid 1" w:semiHidden="1" w:unhideWhenUsed="1"/>
+    <w:lsdException w:name="Table Grid 2" w:semiHidden="1" w:unhideWhenUsed="1"/>
+    <w:lsdException w:name="Table Grid 3" w:semiHidden="1" w:unhideWhenUsed="1"/>
+    <w:lsdException w:name="Table Grid 4" w:semiHidden="1" w:unhideWhenUsed="1"/>
+    <w:lsdException w:name="Table Grid 5" w:semiHidden="1" w:unhideWhenUsed="1"/>
+    <w:lsdException w:name="Table Grid 6" w:semiHidden="1" w:unhideWhenUsed="1"/>
+    <w:lsdException w:name="Table Grid 7" w:semiHidden="1" w:unhideWhenUsed="1"/>
+    <w:lsdException w:name="Table Grid 8" w:semiHidden="1" w:unhideWhenUsed="1"/>
+    <w:lsdException w:name="Table List 1" w:semiHidden="1" w:unhideWhenUsed="1"/>
+    <w:lsdException w:name="Table List 2" w:semiHidden="1" w:unhideWhenUsed="1"/>
+    <w:lsdException w:name="Table List 3" w:semiHidden="1" w:unhideWhenUsed="1"/>
+    <w:lsdException w:name="Table List 4" w:semiHidden="1" w:unhideWhenUsed="1"/>
+    <w:lsdException w:name="Table List 5" w:semiHidden="1" w:unhideWhenUsed="1"/>
+    <w:lsdException w:name="Table List 6" w:semiHidden="1" w:unhideWhenUsed="1"/>
+    <w:lsdException w:name="Table List 7" w:semiHidden="1" w:unhideWhenUsed="1"/>
+    <w:lsdException w:name="Table List 8" w:semiHidden="1" w:unhideWhenUsed="1"/>
+    <w:lsdException w:name="Table 3D effects 1" w:semiHidden="1" w:unhideWhenUsed="1"/>
+    <w:lsdException w:name="Table 3D effects 2" w:semiHidden="1" w:unhideWhenUsed="1"/>
+    <w:lsdException w:name="Table 3D effects 3" w:semiHidden="1" w:unhideWhenUsed="1"/>
+    <w:lsdException w:name="Table Contemporary" w:semiHidden="1" w:unhideWhenUsed="1"/>
+    <w:lsdException w:name="Table Elegant" w:semiHidden="1" w:unhideWhenUsed="1"/>
+    <w:lsdException w:name="Table Professional" w:semiHidden="1" w:unhideWhenUsed="1"/>
+    <w:lsdException w:name="Table Subtle 1" w:semiHidden="1" w:unhideWhenUsed="1"/>
+    <w:lsdException w:name="Table Subtle 2" w:semiHidden="1" w:unhideWhenUsed="1"/>
+    <w:lsdException w:name="Table Web 1" w:semiHidden="1" w:unhideWhenUsed="1"/>
+    <w:lsdException w:name="Table Web 2" w:semiHidden="1" w:unhideWhenUsed="1"/>
+    <w:lsdException w:name="Table Web 3" w:semiHidden="1" w:unhideWhenUsed="1"/>
+    <w:lsdException w:name="Balloon Text" w:semiHidden="1" w:unhideWhenUsed="1"/>
+    <w:lsdException w:name="Table Grid" w:uiPriority="59"/>
+    <w:lsdException w:name="Table Theme" w:semiHidden="1" w:unhideWhenUsed="1"/>
+    <w:lsdException w:name="Placeholder Text" w:semiHidden="1"/>
+    <w:lsdException w:name="No Spacing" w:uiPriority="1" w:qFormat="1"/>
+    <w:lsdException w:name="Light Shading" w:uiPriority="60"/>
+    <w:lsdException w:name="Light List" w:uiPriority="61"/>
+    <w:lsdException w:name="Light Grid" w:uiPriority="62"/>
+    <w:lsdException w:name="Medium Shading 1" w:uiPriority="63"/>
+    <w:lsdException w:name="Medium Shading 2" w:uiPriority="64"/>
+    <w:lsdException w:name="Medium List 1" w:uiPriority="65"/>
+    <w:lsdException w:name="Medium List 2" w:uiPriority="66"/>
+    <w:lsdException w:name="Medium Grid 1" w:uiPriority="67"/>
+    <w:lsdException w:name="Medium Grid 2" w:uiPriority="68"/>
+    <w:lsdException w:name="Medium Grid 3" w:uiPriority="69"/>
+    <w:lsdException w:name="Dark List" w:uiPriority="70"/>
+    <w:lsdException w:name="Colorful Shading" w:uiPriority="71"/>
+    <w:lsdException w:name="Colorful List" w:uiPriority="72"/>
+    <w:lsdException w:name="Colorful Grid" w:uiPriority="73"/>
+    <w:lsdException w:name="Light Shading Accent 1" w:uiPriority="60"/>
+    <w:lsdException w:name="Light List Accent 1" w:uiPriority="61"/>
+    <w:lsdException w:name="Light Grid Accent 1" w:uiPriority="62"/>
+    <w:lsdException w:name="Medium Shading 1 Accent 1" w:uiPriority="63"/>
+    <w:lsdException w:name="Medium Shading 2 Accent 1" w:uiPriority="64"/>
+    <w:lsdException w:name="Medium List 1 Accent 1" w:uiPriority="65"/>
+    <w:lsdException w:name="Revision" w:semiHidden="1"/>
+    <w:lsdException w:name="List Paragraph" w:uiPriority="34" w:qFormat="1"/>
+    <w:lsdException w:name="Quote" w:uiPriority="29" w:qFormat="1"/>
+    <w:lsdException w:name="Intense Quote" w:uiPriority="30" w:qFormat="1"/>
+    <w:lsdException w:name="Medium List 2 Accent 1" w:uiPriority="66"/>
+    <w:lsdException w:name="Medium Grid 1 Accent 1" w:uiPriority="67"/>
+    <w:lsdException w:name="Medium Grid 2 Accent 1" w:uiPriority="68"/>
+    <w:lsdException w:name="Medium Grid 3 Accent 1" w:uiPriority="69"/>
+    <w:lsdException w:name="Dark List Accent 1" w:uiPriority="70"/>
+    <w:lsdException w:name="Colorful Shading Accent 1" w:uiPriority="71"/>
+    <w:lsdException w:name="Colorful List Accent 1" w:uiPriority="72"/>
+    <w:lsdException w:name="Colorful Grid Accent 1" w:uiPriority="73"/>
+    <w:lsdException w:name="Light Shading Accent 2" w:uiPriority="60"/>
+    <w:lsdException w:name="Light List Accent 2" w:uiPriority="61"/>
+    <w:lsdException w:name="Light Grid Accent 2" w:uiPriority="62"/>
+    <w:lsdException w:name="Medium Shading 1 Accent 2" w:uiPriority="63"/>
+    <w:lsdException w:name="Medium Shading 2 Accent 2" w:uiPriority="64"/>
+    <w:lsdException w:name="Medium List 1 Accent 2" w:uiPriority="65"/>
+    <w:lsdException w:name="Medium List 2 Accent 2" w:uiPriority="66"/>
+    <w:lsdException w:name="Medium Grid 1 Accent 2" w:uiPriority="67"/>
+    <w:lsdException w:name="Medium Grid 2 Accent 2" w:uiPriority="68"/>
+    <w:lsdException w:name="Medium Grid 3 Accent 2" w:uiPriority="69"/>
+    <w:lsdException w:name="Dark List Accent 2" w:uiPriority="70"/>
+    <w:lsdException w:name="Colorful Shading Accent 2" w:uiPriority="71"/>
+    <w:lsdException w:name="Colorful List Accent 2" w:uiPriority="72"/>
+    <w:lsdException w:name="Colorful Grid Accent 2" w:uiPriority="73"/>
+    <w:lsdException w:name="Light Shading Accent 3" w:uiPriority="60"/>
+    <w:lsdException w:name="Light List Accent 3" w:uiPriority="61"/>
+    <w:lsdException w:name="Light Grid Accent 3" w:uiPriority="62"/>
+    <w:lsdException w:name="Medium Shading 1 Accent 3" w:uiPriority="63"/>
+    <w:lsdException w:name="Medium Shading 2 Accent 3" w:uiPriority="64"/>
+    <w:lsdException w:name="Medium List 1 Accent 3" w:uiPriority="65"/>
+    <w:lsdException w:name="Medium List 2 Accent 3" w:uiPriority="66"/>
+    <w:lsdException w:name="Medium Grid 1 Accent 3" w:uiPriority="67"/>
+    <w:lsdException w:name="Medium Grid 2 Accent 3" w:uiPriority="68"/>
+    <w:lsdException w:name="Medium Grid 3 Accent 3" w:uiPriority="69"/>
+    <w:lsdException w:name="Dark List Accent 3" w:uiPriority="70"/>
+    <w:lsdException w:name="Colorful Shading Accent 3" w:uiPriority="71"/>
+    <w:lsdException w:name="Colorful List Accent 3" w:uiPriority="72"/>
+    <w:lsdException w:name="Colorful Grid Accent 3" w:uiPriority="73"/>
+    <w:lsdException w:name="Light Shading Accent 4" w:uiPriority="60"/>
+    <w:lsdException w:name="Light List Accent 4" w:uiPriority="61"/>
+    <w:lsdException w:name="Light Grid Accent 4" w:uiPriority="62"/>
+    <w:lsdException w:name="Medium Shading 1 Accent 4" w:uiPriority="63"/>
+    <w:lsdException w:name="Medium Shading 2 Accent 4" w:uiPriority="64"/>
+    <w:lsdException w:name="Medium List 1 Accent 4" w:uiPriority="65"/>
+    <w:lsdException w:name="Medium List 2 Accent 4" w:uiPriority="66"/>
+    <w:lsdException w:name="Medium Grid 1 Accent 4" w:uiPriority="67"/>
+    <w:lsdException w:name="Medium Grid 2 Accent 4" w:uiPriority="68"/>
+    <w:lsdException w:name="Medium Grid 3 Accent 4" w:uiPriority="69"/>
+    <w:lsdException w:name="Dark List Accent 4" w:uiPriority="70"/>
+    <w:lsdException w:name="Colorful Shading Accent 4" w:uiPriority="71"/>
+    <w:lsdException w:name="Colorful List Accent 4" w:uiPriority="72"/>
+    <w:lsdException w:name="Colorful Grid Accent 4" w:uiPriority="73"/>
+    <w:lsdException w:name="Light Shading Accent 5" w:uiPriority="60"/>
+    <w:lsdException w:name="Light List Accent 5" w:uiPriority="61"/>
+    <w:lsdException w:name="Light Grid Accent 5" w:uiPriority="62"/>
+    <w:lsdException w:name="Medium Shading 1 Accent 5" w:uiPriority="63"/>
+    <w:lsdException w:name="Medium Shading 2 Accent 5" w:uiPriority="64"/>
+    <w:lsdException w:name="Medium List 1 Accent 5" w:uiPriority="65"/>
+    <w:lsdException w:name="Medium List 2 Accent 5" w:uiPriority="66"/>
+    <w:lsdException w:name="Medium Grid 1 Accent 5" w:uiPriority="67"/>
+    <w:lsdException w:name="Medium Grid 2 Accent 5" w:uiPriority="68"/>
+    <w:lsdException w:name="Medium Grid 3 Accent 5" w:uiPriority="69"/>
+    <w:lsdException w:name="Dark List Accent 5" w:uiPriority="70"/>
+    <w:lsdException w:name="Colorful Shading Accent 5" w:uiPriority="71"/>
+    <w:lsdException w:name="Colorful List Accent 5" w:uiPriority="72"/>
+    <w:lsdException w:name="Colorful Grid Accent 5" w:uiPriority="73"/>
+    <w:lsdException w:name="Light Shading Accent 6" w:uiPriority="60"/>
+    <w:lsdException w:name="Light List Accent 6" w:uiPriority="61"/>
+    <w:lsdException w:name="Light Grid Accent 6" w:uiPriority="62"/>
+    <w:lsdException w:name="Medium Shading 1 Accent 6" w:uiPriority="63"/>
+    <w:lsdException w:name="Medium Shading 2 Accent 6" w:uiPriority="64"/>
+    <w:lsdException w:name="Medium List 1 Accent 6" w:uiPriority="65"/>
+    <w:lsdException w:name="Medium List 2 Accent 6" w:uiPriority="66"/>
+    <w:lsdException w:name="Medium Grid 1 Accent 6" w:uiPriority="67"/>
+    <w:lsdException w:name="Medium Grid 2 Accent 6" w:uiPriority="68"/>
+    <w:lsdException w:name="Medium Grid 3 Accent 6" w:uiPriority="69"/>
+    <w:lsdException w:name="Dark List Accent 6" w:uiPriority="70"/>
+    <w:lsdException w:name="Colorful Shading Accent 6" w:uiPriority="71"/>
+    <w:lsdException w:name="Colorful List Accent 6" w:uiPriority="72"/>
+    <w:lsdException w:name="Colorful Grid Accent 6" w:uiPriority="73"/>
+    <w:lsdException w:name="Subtle Emphasis" w:uiPriority="19" w:qFormat="1"/>
+    <w:lsdException w:name="Intense Emphasis" w:uiPriority="21" w:qFormat="1"/>
+    <w:lsdException w:name="Subtle Reference" w:uiPriority="31" w:qFormat="1"/>
+    <w:lsdException w:name="Intense Reference" w:uiPriority="32" w:qFormat="1"/>
+    <w:lsdException w:name="Book Title" w:uiPriority="33" w:qFormat="1"/>
+    <w:lsdException w:name="Bibliography" w:semiHidden="1" w:uiPriority="37" w:unhideWhenUsed="1"/>
+    <w:lsdException w:name="TOC Heading" w:semiHidden="1" w:uiPriority="39" w:unhideWhenUsed="1" w:qFormat="1"/>
+    <w:lsdException w:name="Plain Table 1" w:uiPriority="41"/>
+    <w:lsdException w:name="Plain Table 2" w:uiPriority="42"/>
+    <w:lsdException w:name="Plain Table 3" w:uiPriority="43"/>
+    <w:lsdException w:name="Plain Table 4" w:uiPriority="44"/>
+    <w:lsdException w:name="Plain Table 5" w:uiPriority="45"/>
+    <w:lsdException w:name="Grid Table Light" w:uiPriority="40"/>
+    <w:lsdException w:name="Grid Table 1 Light" w:uiPriority="46"/>
+    <w:lsdException w:name="Grid Table 2" w:uiPriority="47"/>
+    <w:lsdException w:name="Grid Table 3" w:uiPriority="48"/>
+    <w:lsdException w:name="Grid Table 4" w:uiPriority="49"/>
+    <w:lsdException w:name="Grid Table 5 Dark" w:uiPriority="50"/>
+    <w:lsdException w:name="Grid Table 6 Colorful" w:uiPriority="51"/>
+    <w:lsdException w:name="Grid Table 7 Colorful" w:uiPriority="52"/>
+    <w:lsdException w:name="Grid Table 1 Light Accent 1" w:uiPriority="46"/>
+    <w:lsdException w:name="Grid Table 2 Accent 1" w:uiPriority="47"/>
+    <w:lsdException w:name="Grid Table 3 Accent 1" w:uiPriority="48"/>
+    <w:lsdException w:name="Grid Table 4 Accent 1" w:uiPriority="49"/>
+    <w:lsdException w:name="Grid Table 5 Dark Accent 1" w:uiPriority="50"/>
+    <w:lsdException w:name="Grid Table 6 Colorful Accent 1" w:uiPriority="51"/>
+    <w:lsdException w:name="Grid Table 7 Colorful Accent 1" w:uiPriority="52"/>
+    <w:lsdException w:name="Grid Table 1 Light Accent 2" w:uiPriority="46"/>
+    <w:lsdException w:name="Grid Table 2 Accent 2" w:uiPriority="47"/>
+    <w:lsdException w:name="Grid Table 3 Accent 2" w:uiPriority="48"/>
+    <w:lsdException w:name="Grid Table 4 Accent 2" w:uiPriority="49"/>
+    <w:lsdException w:name="Grid Table 5 Dark Accent 2" w:uiPriority="50"/>
+    <w:lsdException w:name="Grid Table 6 Colorful Accent 2" w:uiPriority="51"/>
+    <w:lsdException w:name="Grid Table 7 Colorful Accent 2" w:uiPriority="52"/>
+    <w:lsdException w:name="Grid Table 1 Light Accent 3" w:uiPriority="46"/>
+    <w:lsdException w:name="Grid Table 2 Accent 3" w:uiPriority="47"/>
+    <w:lsdException w:name="Grid Table 3 Accent 3" w:uiPriority="48"/>
+    <w:lsdException w:name="Grid Table 4 Accent 3" w:uiPriority="49"/>
+    <w:lsdException w:name="Grid Table 5 Dark Accent 3" w:uiPriority="50"/>
+    <w:lsdException w:name="Grid Table 6 Colorful Accent 3" w:uiPriority="51"/>
+    <w:lsdException w:name="Grid Table 7 Colorful Accent 3" w:uiPriority="52"/>
+    <w:lsdException w:name="Grid Table 1 Light Accent 4" w:uiPriority="46"/>
+    <w:lsdException w:name="Grid Table 2 Accent 4" w:uiPriority="47"/>
+    <w:lsdException w:name="Grid Table 3 Accent 4" w:uiPriority="48"/>
+    <w:lsdException w:name="Grid Table 4 Accent 4" w:uiPriority="49"/>
+    <w:lsdException w:name="Grid Table 5 Dark Accent 4" w:uiPriority="50"/>
+    <w:lsdException w:name="Grid Table 6 Colorful Accent 4" w:uiPriority="51"/>
+    <w:lsdException w:name="Grid Table 7 Colorful Accent 4" w:uiPriority="52"/>
+    <w:lsdException w:name="Grid Table 1 Light Accent 5" w:uiPriority="46"/>
+    <w:lsdException w:name="Grid Table 2 Accent 5" w:uiPriority="47"/>
+    <w:lsdException w:name="Grid Table 3 Accent 5" w:uiPriority="48"/>
+    <w:lsdException w:name="Grid Table 4 Accent 5" w:uiPriority="49"/>
+    <w:lsdException w:name="Grid Table 5 Dark Accent 5" w:uiPriority="50"/>
+    <w:lsdException w:name="Grid Table 6 Colorful Accent 5" w:uiPriority="51"/>
+    <w:lsdException w:name="Grid Table 7 Colorful Accent 5" w:uiPriority="52"/>
+    <w:lsdException w:name="Grid Table 1 Light Accent 6" w:uiPriority="46"/>
+    <w:lsdException w:name="Grid Table 2 Accent 6" w:uiPriority="47"/>
+    <w:lsdException w:name="Grid Table 3 Accent 6" w:uiPriority="48"/>
+    <w:lsdException w:name="Grid Table 4 Accent 6" w:uiPriority="49"/>
+    <w:lsdException w:name="Grid Table 5 Dark Accent 6" w:uiPriority="50"/>
+    <w:lsdException w:name="Grid Table 6 Colorful Accent 6" w:uiPriority="51"/>
+    <w:lsdException w:name="Grid Table 7 Colorful Accent 6" w:uiPriority="52"/>
+    <w:lsdException w:name="List Table 1 Light" w:uiPriority="46"/>
+    <w:lsdException w:name="List Table 2" w:uiPriority="47"/>
+    <w:lsdException w:name="List Table 3" w:uiPriority="48"/>
+    <w:lsdException w:name="List Table 4" w:uiPriority="49"/>
+    <w:lsdException w:name="List Table 5 Dark" w:uiPriority="50"/>
+    <w:lsdException w:name="List Table 6 Colorful" w:uiPriority="51"/>
+    <w:lsdException w:name="List Table 7 Colorful" w:uiPriority="52"/>
+    <w:lsdException w:name="List Table 1 Light Accent 1" w:uiPriority="46"/>
+    <w:lsdException w:name="List Table 2 Accent 1" w:uiPriority="47"/>
+    <w:lsdException w:name="List Table 3 Accent 1" w:uiPriority="48"/>
+    <w:lsdException w:name="List Table 4 Accent 1" w:uiPriority="49"/>
+    <w:lsdException w:name="List Table 5 Dark Accent 1" w:uiPriority="50"/>
+    <w:lsdException w:name="List Table 6 Colorful Accent 1" w:uiPriority="51"/>
+    <w:lsdException w:name="List Table 7 Colorful Accent 1" w:uiPriority="52"/>
+    <w:lsdException w:name="List Table 1 Light Accent 2" w:uiPriority="46"/>
+    <w:lsdException w:name="List Table 2 Accent 2" w:uiPriority="47"/>
+    <w:lsdException w:name="List Table 3 Accent 2" w:uiPriority="48"/>
+    <w:lsdException w:name="List Table 4 Accent 2" w:uiPriority="49"/>
+    <w:lsdException w:name="List Table 5 Dark Accent 2" w:uiPriority="50"/>
+    <w:lsdException w:name="List Table 6 Colorful Accent 2" w:uiPriority="51"/>
+    <w:lsdException w:name="List Table 7 Colorful Accent 2" w:uiPriority="52"/>
+    <w:lsdException w:name="List Table 1 Light Accent 3" w:uiPriority="46"/>
+    <w:lsdException w:name="List Table 2 Accent 3" w:uiPriority="47"/>
+    <w:lsdException w:name="List Table 3 Accent 3" w:uiPriority="48"/>
+    <w:lsdException w:name="List Table 4 Accent 3" w:uiPriority="49"/>
+    <w:lsdException w:name="List Table 5 Dark Accent 3" w:uiPriority="50"/>
+    <w:lsdException w:name="List Table 6 Colorful Accent 3" w:uiPriority="51"/>
+    <w:lsdException w:name="List Table 7 Colorful Accent 3" w:uiPriority="52"/>
+    <w:lsdException w:name="List Table 1 Light Accent 4" w:uiPriority="46"/>
+    <w:lsdException w:name="List Table 2 Accent 4" w:uiPriority="47"/>
+    <w:lsdException w:name="List Table 3 Accent 4" w:uiPriority="48"/>
+    <w:lsdException w:name="List Table 4 Accent 4" w:uiPriority="49"/>
+    <w:lsdException w:name="List Table 5 Dark Accent 4" w:uiPriority="50"/>
+    <w:lsdException w:name="List Table 6 Colorful Accent 4" w:uiPriority="51"/>
+    <w:lsdException w:name="List Table 7 Colorful Accent 4" w:uiPriority="52"/>
+    <w:lsdException w:name="List Table 1 Light Accent 5" w:uiPriority="46"/>
+    <w:lsdException w:name="List Table 2 Accent 5" w:uiPriority="47"/>
+    <w:lsdException w:name="List Table 3 Accent 5" w:uiPriority="48"/>
+    <w:lsdException w:name="List Table 4 Accent 5" w:uiPriority="49"/>
+    <w:lsdException w:name="List Table 5 Dark Accent 5" w:uiPriority="50"/>
+    <w:lsdException w:name="List Table 6 Colorful Accent 5" w:uiPriority="51"/>
+    <w:lsdException w:name="List Table 7 Colorful Accent 5" w:uiPriority="52"/>
+    <w:lsdException w:name="List Table 1 Light Accent 6" w:uiPriority="46"/>
+    <w:lsdException w:name="List Table 2 Accent 6" w:uiPriority="47"/>
+    <w:lsdException w:name="List Table 3 Accent 6" w:uiPriority="48"/>
+    <w:lsdException w:name="List Table 4 Accent 6" w:uiPriority="49"/>
+    <w:lsdException w:name="List Table 5 Dark Accent 6" w:uiPriority="50"/>
+    <w:lsdException w:name="List Table 6 Colorful Accent 6" w:uiPriority="51"/>
+    <w:lsdException w:name="List Table 7 Colorful Accent 6" w:uiPriority="52"/>
   </w:latentStyles>
   <w:style w:type="paragraph" w:default="1" w:styleId="Normalny">
     <w:name w:val="Normal"/>
@@ -2353,6 +2333,48 @@
   <w:style w:type="character" w:customStyle="1" w:styleId="hps">
     <w:name w:val="hps"/>
     <w:rsid w:val="003C2D00"/>
+  </w:style>
+  <w:style w:type="paragraph" w:styleId="Tekstprzypisukocowego">
+    <w:name w:val="endnote text"/>
+    <w:basedOn w:val="Normalny"/>
+    <w:link w:val="TekstprzypisukocowegoZnak"/>
+    <w:uiPriority w:val="99"/>
+    <w:semiHidden/>
+    <w:unhideWhenUsed/>
+    <w:rsid w:val="00B82EAE"/>
+  </w:style>
+  <w:style w:type="character" w:customStyle="1" w:styleId="TekstprzypisukocowegoZnak">
+    <w:name w:val="Tekst przypisu końcowego Znak"/>
+    <w:basedOn w:val="Domylnaczcionkaakapitu"/>
+    <w:link w:val="Tekstprzypisukocowego"/>
+    <w:uiPriority w:val="99"/>
+    <w:semiHidden/>
+    <w:rsid w:val="00B82EAE"/>
+    <w:rPr>
+      <w:lang w:val="pl-PL" w:eastAsia="pl-PL"/>
+    </w:rPr>
+  </w:style>
+  <w:style w:type="character" w:styleId="Odwoanieprzypisukocowego">
+    <w:name w:val="endnote reference"/>
+    <w:basedOn w:val="Domylnaczcionkaakapitu"/>
+    <w:uiPriority w:val="99"/>
+    <w:semiHidden/>
+    <w:unhideWhenUsed/>
+    <w:rsid w:val="00B82EAE"/>
+    <w:rPr>
+      <w:vertAlign w:val="superscript"/>
+    </w:rPr>
+  </w:style>
+  <w:style w:type="paragraph" w:styleId="Akapitzlist">
+    <w:name w:val="List Paragraph"/>
+    <w:basedOn w:val="Normalny"/>
+    <w:uiPriority w:val="34"/>
+    <w:qFormat/>
+    <w:rsid w:val="008A5183"/>
+    <w:pPr>
+      <w:ind w:left="720"/>
+      <w:contextualSpacing/>
+    </w:pPr>
   </w:style>
 </w:styles>
 </file>
@@ -2612,28 +2634,13 @@
   <a:extraClrSchemeLst/>
   <a:extLst>
     <a:ext uri="{05A4C25C-085E-4340-85A3-A5531E510DB2}">
-      <thm15:themeFamily xmlns="" xmlns:thm15="http://schemas.microsoft.com/office/thememl/2012/main" name="Office Theme" id="{62F939B6-93AF-4DB8-9C6B-D6C7DFDC589F}" vid="{4A3C46E8-61CC-4603-A589-7422A47A8E4A}"/>
+      <thm15:themeFamily xmlns:thm15="http://schemas.microsoft.com/office/thememl/2012/main" name="Office Theme" id="{62F939B6-93AF-4DB8-9C6B-D6C7DFDC589F}" vid="{4A3C46E8-61CC-4603-A589-7422A47A8E4A}"/>
     </a:ext>
   </a:extLst>
 </a:theme>
 </file>
 
 <file path=customXml/item1.xml><?xml version="1.0" encoding="utf-8"?>
-<?mso-contentType ?>
-<FormTemplates xmlns="http://schemas.microsoft.com/sharepoint/v3/contenttype/forms">
-  <Display>DocumentLibraryForm</Display>
-  <Edit>DocumentLibraryForm</Edit>
-  <New>DocumentLibraryForm</New>
-</FormTemplates>
-</file>
-
-<file path=customXml/item2.xml><?xml version="1.0" encoding="utf-8"?>
-<p:properties xmlns:p="http://schemas.microsoft.com/office/2006/metadata/properties" xmlns:xsi="http://www.w3.org/2001/XMLSchema-instance" xmlns:pc="http://schemas.microsoft.com/office/infopath/2007/PartnerControls">
-  <documentManagement/>
-</p:properties>
-</file>
-
-<file path=customXml/item3.xml><?xml version="1.0" encoding="utf-8"?>
 <ct:contentTypeSchema xmlns:ct="http://schemas.microsoft.com/office/2006/metadata/contentType" xmlns:ma="http://schemas.microsoft.com/office/2006/metadata/properties/metaAttributes" ct:_="" ma:_="" ma:contentTypeName="Document" ma:contentTypeID="0x01010087C469C4324A3A4A81DB267213F71D4B" ma:contentTypeVersion="0" ma:contentTypeDescription="Create a new document." ma:contentTypeScope="" ma:versionID="ca668943d5a441810bfc52abcf2832f4">
   <xsd:schema xmlns:xsd="http://www.w3.org/2001/XMLSchema" xmlns:xs="http://www.w3.org/2001/XMLSchema" xmlns:p="http://schemas.microsoft.com/office/2006/metadata/properties" targetNamespace="http://schemas.microsoft.com/office/2006/metadata/properties" ma:root="true" ma:fieldsID="1b05d82d297216baf5b26c55225140df">
     <xsd:element name="properties">
@@ -2747,10 +2754,33 @@
 </ct:contentTypeSchema>
 </file>
 
+<file path=customXml/item2.xml><?xml version="1.0" encoding="utf-8"?>
+<p:properties xmlns:p="http://schemas.microsoft.com/office/2006/metadata/properties" xmlns:xsi="http://www.w3.org/2001/XMLSchema-instance" xmlns:pc="http://schemas.microsoft.com/office/infopath/2007/PartnerControls">
+  <documentManagement/>
+</p:properties>
+</file>
+
+<file path=customXml/item3.xml><?xml version="1.0" encoding="utf-8"?>
+<?mso-contentType ?>
+<FormTemplates xmlns="http://schemas.microsoft.com/sharepoint/v3/contenttype/forms">
+  <Display>DocumentLibraryForm</Display>
+  <Edit>DocumentLibraryForm</Edit>
+  <New>DocumentLibraryForm</New>
+</FormTemplates>
+</file>
+
 <file path=customXml/itemProps1.xml><?xml version="1.0" encoding="utf-8"?>
-<ds:datastoreItem xmlns:ds="http://schemas.openxmlformats.org/officeDocument/2006/customXml" ds:itemID="{C8C48144-4900-4E1C-BB20-781ECF482986}">
+<ds:datastoreItem xmlns:ds="http://schemas.openxmlformats.org/officeDocument/2006/customXml" ds:itemID="{C3D1C862-5A63-4844-A6A0-A877D0173BBF}">
   <ds:schemaRefs>
-    <ds:schemaRef ds:uri="http://schemas.microsoft.com/sharepoint/v3/contenttype/forms"/>
+    <ds:schemaRef ds:uri="http://schemas.microsoft.com/office/2006/metadata/contentType"/>
+    <ds:schemaRef ds:uri="http://schemas.microsoft.com/office/2006/metadata/properties/metaAttributes"/>
+    <ds:schemaRef ds:uri="http://www.w3.org/2001/XMLSchema"/>
+    <ds:schemaRef ds:uri="http://schemas.microsoft.com/office/2006/metadata/properties"/>
+    <ds:schemaRef ds:uri="http://schemas.openxmlformats.org/package/2006/metadata/core-properties"/>
+    <ds:schemaRef ds:uri="http://purl.org/dc/elements/1.1/"/>
+    <ds:schemaRef ds:uri="http://purl.org/dc/terms/"/>
+    <ds:schemaRef ds:uri="http://schemas.microsoft.com/internal/obd"/>
+    <ds:schemaRef ds:uri="http://schemas.microsoft.com/office/infopath/2007/PartnerControls"/>
   </ds:schemaRefs>
 </ds:datastoreItem>
 </file>
@@ -2765,17 +2795,9 @@
 </file>
 
 <file path=customXml/itemProps3.xml><?xml version="1.0" encoding="utf-8"?>
-<ds:datastoreItem xmlns:ds="http://schemas.openxmlformats.org/officeDocument/2006/customXml" ds:itemID="{C3D1C862-5A63-4844-A6A0-A877D0173BBF}">
+<ds:datastoreItem xmlns:ds="http://schemas.openxmlformats.org/officeDocument/2006/customXml" ds:itemID="{C8C48144-4900-4E1C-BB20-781ECF482986}">
   <ds:schemaRefs>
-    <ds:schemaRef ds:uri="http://schemas.microsoft.com/office/2006/metadata/contentType"/>
-    <ds:schemaRef ds:uri="http://schemas.microsoft.com/office/2006/metadata/properties/metaAttributes"/>
-    <ds:schemaRef ds:uri="http://www.w3.org/2001/XMLSchema"/>
-    <ds:schemaRef ds:uri="http://schemas.microsoft.com/office/2006/metadata/properties"/>
-    <ds:schemaRef ds:uri="http://schemas.openxmlformats.org/package/2006/metadata/core-properties"/>
-    <ds:schemaRef ds:uri="http://purl.org/dc/elements/1.1/"/>
-    <ds:schemaRef ds:uri="http://purl.org/dc/terms/"/>
-    <ds:schemaRef ds:uri="http://schemas.microsoft.com/internal/obd"/>
-    <ds:schemaRef ds:uri="http://schemas.microsoft.com/office/infopath/2007/PartnerControls"/>
+    <ds:schemaRef ds:uri="http://schemas.microsoft.com/sharepoint/v3/contenttype/forms"/>
   </ds:schemaRefs>
 </ds:datastoreItem>
 </file>
</xml_diff>